<commit_message>
menambahkan catatan baru tentang supervised dan unsupervised learing
</commit_message>
<xml_diff>
--- a/1. Supervised Machine Learning Regression and Classification/W1. Introduction to Machine Learning/W1 Catatan Introduction to Machine Learning.docx
+++ b/1. Supervised Machine Learning Regression and Classification/W1. Introduction to Machine Learning/W1 Catatan Introduction to Machine Learning.docx
@@ -6,12 +6,16 @@
       <w:pPr>
         <w:jc w:val="center"/>
         <w:rPr>
+          <w:b/>
+          <w:bCs/>
           <w:sz w:val="28"/>
           <w:szCs w:val="28"/>
         </w:rPr>
       </w:pPr>
       <w:r>
         <w:rPr>
+          <w:b/>
+          <w:bCs/>
           <w:sz w:val="28"/>
           <w:szCs w:val="28"/>
         </w:rPr>
@@ -22,17 +26,1466 @@
       <w:pPr>
         <w:jc w:val="center"/>
         <w:rPr>
+          <w:b/>
+          <w:bCs/>
           <w:sz w:val="28"/>
           <w:szCs w:val="28"/>
         </w:rPr>
       </w:pPr>
       <w:r>
         <w:rPr>
+          <w:b/>
+          <w:bCs/>
           <w:sz w:val="28"/>
           <w:szCs w:val="28"/>
         </w:rPr>
         <w:t>INTRODUCTION TO ML</w:t>
       </w:r>
+    </w:p>
+    <w:p>
+      <w:pPr>
+        <w:rPr>
+          <w:sz w:val="24"/>
+          <w:szCs w:val="24"/>
+        </w:rPr>
+      </w:pPr>
+    </w:p>
+    <w:p>
+      <w:pPr>
+        <w:jc w:val="both"/>
+        <w:rPr>
+          <w:sz w:val="24"/>
+          <w:szCs w:val="24"/>
+        </w:rPr>
+      </w:pPr>
+      <w:r>
+        <w:rPr>
+          <w:sz w:val="24"/>
+          <w:szCs w:val="24"/>
+          <w:highlight w:val="yellow"/>
+        </w:rPr>
+        <w:t>D</w:t>
+      </w:r>
+      <w:r>
+        <w:rPr>
+          <w:sz w:val="24"/>
+          <w:szCs w:val="24"/>
+          <w:highlight w:val="yellow"/>
+        </w:rPr>
+        <w:t xml:space="preserve">ikaitkan dengan Arthur Samuel. Dia mendefinisikan </w:t>
+      </w:r>
+      <w:r>
+        <w:rPr>
+          <w:b/>
+          <w:bCs/>
+          <w:sz w:val="24"/>
+          <w:szCs w:val="24"/>
+          <w:highlight w:val="yellow"/>
+        </w:rPr>
+        <w:t>pembelajaran mesin</w:t>
+      </w:r>
+      <w:r>
+        <w:rPr>
+          <w:sz w:val="24"/>
+          <w:szCs w:val="24"/>
+          <w:highlight w:val="yellow"/>
+        </w:rPr>
+        <w:t xml:space="preserve"> sebagai bidang studi yang memberi komputer kemampuan untuk belajar tanpa diprogram secara eksplisit.</w:t>
+      </w:r>
+    </w:p>
+    <w:p>
+      <w:pPr>
+        <w:rPr>
+          <w:sz w:val="24"/>
+          <w:szCs w:val="24"/>
+        </w:rPr>
+      </w:pPr>
+      <w:r>
+        <w:rPr>
+          <w:noProof/>
+          <w:sz w:val="24"/>
+          <w:szCs w:val="24"/>
+        </w:rPr>
+        <mc:AlternateContent>
+          <mc:Choice Requires="wps">
+            <w:drawing>
+              <wp:anchor distT="0" distB="0" distL="114300" distR="114300" simplePos="0" relativeHeight="251659264" behindDoc="0" locked="0" layoutInCell="1" allowOverlap="1" wp14:anchorId="468EA030" wp14:editId="284EFD47">
+                <wp:simplePos x="0" y="0"/>
+                <wp:positionH relativeFrom="column">
+                  <wp:posOffset>-22860</wp:posOffset>
+                </wp:positionH>
+                <wp:positionV relativeFrom="paragraph">
+                  <wp:posOffset>31750</wp:posOffset>
+                </wp:positionV>
+                <wp:extent cx="5715000" cy="2346960"/>
+                <wp:effectExtent l="0" t="0" r="19050" b="15240"/>
+                <wp:wrapNone/>
+                <wp:docPr id="1455599057" name="Rectangle 1"/>
+                <wp:cNvGraphicFramePr/>
+                <a:graphic xmlns:a="http://schemas.openxmlformats.org/drawingml/2006/main">
+                  <a:graphicData uri="http://schemas.microsoft.com/office/word/2010/wordprocessingShape">
+                    <wps:wsp>
+                      <wps:cNvSpPr/>
+                      <wps:spPr>
+                        <a:xfrm>
+                          <a:off x="0" y="0"/>
+                          <a:ext cx="5715000" cy="2346960"/>
+                        </a:xfrm>
+                        <a:prstGeom prst="rect">
+                          <a:avLst/>
+                        </a:prstGeom>
+                        <a:solidFill>
+                          <a:schemeClr val="bg2"/>
+                        </a:solidFill>
+                        <a:ln>
+                          <a:solidFill>
+                            <a:schemeClr val="tx1"/>
+                          </a:solidFill>
+                        </a:ln>
+                      </wps:spPr>
+                      <wps:style>
+                        <a:lnRef idx="2">
+                          <a:schemeClr val="accent6"/>
+                        </a:lnRef>
+                        <a:fillRef idx="1">
+                          <a:schemeClr val="lt1"/>
+                        </a:fillRef>
+                        <a:effectRef idx="0">
+                          <a:schemeClr val="accent6"/>
+                        </a:effectRef>
+                        <a:fontRef idx="minor">
+                          <a:schemeClr val="dk1"/>
+                        </a:fontRef>
+                      </wps:style>
+                      <wps:txbx>
+                        <w:txbxContent>
+                          <w:p>
+                            <w:pPr>
+                              <w:rPr>
+                                <w:b/>
+                                <w:bCs/>
+                              </w:rPr>
+                            </w:pPr>
+                            <w:r>
+                              <w:rPr>
+                                <w:b/>
+                                <w:bCs/>
+                              </w:rPr>
+                              <w:t xml:space="preserve">NOTE </w:t>
+                            </w:r>
+                            <w:r>
+                              <w:rPr>
+                                <w:b/>
+                                <w:bCs/>
+                              </w:rPr>
+                              <w:t>FROM QUICK QUIZ IN VIDEO</w:t>
+                            </w:r>
+                          </w:p>
+                          <w:p>
+                            <w:r>
+                              <w:t>Jika program permainan catur Arthur Samuel hanya diizinkan untuk memainkan 10 permainan (bukan puluhan ribu permainan) melawan dirinya sendiri, bagaimana hal ini akan mempengaruhi kinerjanya?</w:t>
+                            </w:r>
+                          </w:p>
+                          <w:p>
+                            <w:r>
+                              <w:t>jawaban : Akan memperburuk keadaan</w:t>
+                            </w:r>
+                          </w:p>
+                          <w:p>
+                            <w:pPr>
+                              <w:spacing w:after="0"/>
+                            </w:pPr>
+                            <w:r>
+                              <w:t xml:space="preserve">Alasan : </w:t>
+                            </w:r>
+                          </w:p>
+                          <w:p>
+                            <w:pPr>
+                              <w:spacing w:after="0"/>
+                            </w:pPr>
+                            <w:r>
+                              <w:t>Ini karena jika</w:t>
+                            </w:r>
+                            <w:r>
+                              <w:t xml:space="preserve"> semakin banyak peluang yang Anda berikan algoritma pembelajaran untuk belajar, semakin baik kinerjanya</w:t>
+                            </w:r>
+                            <w:r>
+                              <w:t xml:space="preserve">, karena di soal cuman 10 kali, ini terlalu sedikit sehingga memperburuk keadaan saja </w:t>
+                            </w:r>
+                          </w:p>
+                        </w:txbxContent>
+                      </wps:txbx>
+                      <wps:bodyPr rot="0" spcFirstLastPara="0" vertOverflow="overflow" horzOverflow="overflow" vert="horz" wrap="square" lIns="91440" tIns="45720" rIns="91440" bIns="45720" numCol="1" spcCol="0" rtlCol="0" fromWordArt="0" anchor="t" anchorCtr="0" forceAA="0" compatLnSpc="1">
+                        <a:prstTxWarp prst="textNoShape">
+                          <a:avLst/>
+                        </a:prstTxWarp>
+                        <a:noAutofit/>
+                      </wps:bodyPr>
+                    </wps:wsp>
+                  </a:graphicData>
+                </a:graphic>
+                <wp14:sizeRelV relativeFrom="margin">
+                  <wp14:pctHeight>0</wp14:pctHeight>
+                </wp14:sizeRelV>
+              </wp:anchor>
+            </w:drawing>
+          </mc:Choice>
+          <mc:Fallback>
+            <w:pict>
+              <v:rect w14:anchorId="468EA030" id="Rectangle 1" o:spid="_x0000_s1026" style="position:absolute;margin-left:-1.8pt;margin-top:2.5pt;width:450pt;height:184.8pt;z-index:251659264;visibility:visible;mso-wrap-style:square;mso-height-percent:0;mso-wrap-distance-left:9pt;mso-wrap-distance-top:0;mso-wrap-distance-right:9pt;mso-wrap-distance-bottom:0;mso-position-horizontal:absolute;mso-position-horizontal-relative:text;mso-position-vertical:absolute;mso-position-vertical-relative:text;mso-height-percent:0;mso-height-relative:margin;v-text-anchor:top" o:gfxdata="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" fillcolor="#e7e6e6 [3214]" strokecolor="black [3213]" strokeweight="1pt">
+                <v:textbox>
+                  <w:txbxContent>
+                    <w:p>
+                      <w:pPr>
+                        <w:rPr>
+                          <w:b/>
+                          <w:bCs/>
+                        </w:rPr>
+                      </w:pPr>
+                      <w:r>
+                        <w:rPr>
+                          <w:b/>
+                          <w:bCs/>
+                        </w:rPr>
+                        <w:t xml:space="preserve">NOTE </w:t>
+                      </w:r>
+                      <w:r>
+                        <w:rPr>
+                          <w:b/>
+                          <w:bCs/>
+                        </w:rPr>
+                        <w:t>FROM QUICK QUIZ IN VIDEO</w:t>
+                      </w:r>
+                    </w:p>
+                    <w:p>
+                      <w:r>
+                        <w:t>Jika program permainan catur Arthur Samuel hanya diizinkan untuk memainkan 10 permainan (bukan puluhan ribu permainan) melawan dirinya sendiri, bagaimana hal ini akan mempengaruhi kinerjanya?</w:t>
+                      </w:r>
+                    </w:p>
+                    <w:p>
+                      <w:r>
+                        <w:t>jawaban : Akan memperburuk keadaan</w:t>
+                      </w:r>
+                    </w:p>
+                    <w:p>
+                      <w:pPr>
+                        <w:spacing w:after="0"/>
+                      </w:pPr>
+                      <w:r>
+                        <w:t xml:space="preserve">Alasan : </w:t>
+                      </w:r>
+                    </w:p>
+                    <w:p>
+                      <w:pPr>
+                        <w:spacing w:after="0"/>
+                      </w:pPr>
+                      <w:r>
+                        <w:t>Ini karena jika</w:t>
+                      </w:r>
+                      <w:r>
+                        <w:t xml:space="preserve"> semakin banyak peluang yang Anda berikan algoritma pembelajaran untuk belajar, semakin baik kinerjanya</w:t>
+                      </w:r>
+                      <w:r>
+                        <w:t xml:space="preserve">, karena di soal cuman 10 kali, ini terlalu sedikit sehingga memperburuk keadaan saja </w:t>
+                      </w:r>
+                    </w:p>
+                  </w:txbxContent>
+                </v:textbox>
+              </v:rect>
+            </w:pict>
+          </mc:Fallback>
+        </mc:AlternateContent>
+      </w:r>
+    </w:p>
+    <w:p>
+      <w:pPr>
+        <w:rPr>
+          <w:sz w:val="24"/>
+          <w:szCs w:val="24"/>
+        </w:rPr>
+      </w:pPr>
+    </w:p>
+    <w:p>
+      <w:pPr>
+        <w:rPr>
+          <w:sz w:val="24"/>
+          <w:szCs w:val="24"/>
+        </w:rPr>
+      </w:pPr>
+    </w:p>
+    <w:p>
+      <w:pPr>
+        <w:rPr>
+          <w:sz w:val="24"/>
+          <w:szCs w:val="24"/>
+        </w:rPr>
+      </w:pPr>
+    </w:p>
+    <w:p>
+      <w:pPr>
+        <w:rPr>
+          <w:sz w:val="24"/>
+          <w:szCs w:val="24"/>
+        </w:rPr>
+      </w:pPr>
+    </w:p>
+    <w:p>
+      <w:pPr>
+        <w:rPr>
+          <w:sz w:val="24"/>
+          <w:szCs w:val="24"/>
+        </w:rPr>
+      </w:pPr>
+    </w:p>
+    <w:p>
+      <w:pPr>
+        <w:rPr>
+          <w:sz w:val="24"/>
+          <w:szCs w:val="24"/>
+        </w:rPr>
+      </w:pPr>
+    </w:p>
+    <w:p>
+      <w:pPr>
+        <w:rPr>
+          <w:sz w:val="24"/>
+          <w:szCs w:val="24"/>
+        </w:rPr>
+      </w:pPr>
+    </w:p>
+    <w:p>
+      <w:pPr>
+        <w:rPr>
+          <w:sz w:val="24"/>
+          <w:szCs w:val="24"/>
+        </w:rPr>
+      </w:pPr>
+    </w:p>
+    <w:p>
+      <w:pPr>
+        <w:rPr>
+          <w:sz w:val="24"/>
+          <w:szCs w:val="24"/>
+        </w:rPr>
+      </w:pPr>
+    </w:p>
+    <w:p>
+      <w:pPr>
+        <w:rPr>
+          <w:b/>
+          <w:bCs/>
+          <w:sz w:val="24"/>
+          <w:szCs w:val="24"/>
+        </w:rPr>
+      </w:pPr>
+      <w:r>
+        <w:rPr>
+          <w:b/>
+          <w:bCs/>
+          <w:sz w:val="24"/>
+          <w:szCs w:val="24"/>
+          <w:highlight w:val="yellow"/>
+        </w:rPr>
+        <w:t>Method Machine Learning :</w:t>
+      </w:r>
+    </w:p>
+    <w:p>
+      <w:pPr>
+        <w:pStyle w:val="ListParagraph"/>
+        <w:numPr>
+          <w:ilvl w:val="0"/>
+          <w:numId w:val="1"/>
+        </w:numPr>
+        <w:ind w:left="360"/>
+        <w:rPr>
+          <w:b/>
+          <w:bCs/>
+          <w:sz w:val="28"/>
+          <w:szCs w:val="28"/>
+          <w:u w:val="single"/>
+        </w:rPr>
+      </w:pPr>
+      <w:r>
+        <w:rPr>
+          <w:b/>
+          <w:bCs/>
+          <w:sz w:val="28"/>
+          <w:szCs w:val="28"/>
+          <w:u w:val="single"/>
+        </w:rPr>
+        <w:t>SUPERVISED LEARNING</w:t>
+      </w:r>
+    </w:p>
+    <w:p>
+      <w:pPr>
+        <w:tabs>
+          <w:tab w:val="left" w:pos="972"/>
+        </w:tabs>
+        <w:rPr>
+          <w:sz w:val="24"/>
+          <w:szCs w:val="24"/>
+        </w:rPr>
+      </w:pPr>
+      <w:r>
+        <w:rPr>
+          <w:b/>
+          <w:bCs/>
+          <w:sz w:val="24"/>
+          <w:szCs w:val="24"/>
+          <w:highlight w:val="yellow"/>
+        </w:rPr>
+        <w:t>Supervised Learning (Pembelajaran yang diawasi)</w:t>
+      </w:r>
+      <w:r>
+        <w:rPr>
+          <w:b/>
+          <w:bCs/>
+          <w:sz w:val="24"/>
+          <w:szCs w:val="24"/>
+          <w:highlight w:val="yellow"/>
+        </w:rPr>
+        <w:t>,</w:t>
+      </w:r>
+      <w:r>
+        <w:rPr>
+          <w:sz w:val="24"/>
+          <w:szCs w:val="24"/>
+          <w:highlight w:val="yellow"/>
+        </w:rPr>
+        <w:t xml:space="preserve"> mengacu pada algoritme yang belajar x ke y atau pemetaan input ke output.</w:t>
+      </w:r>
+    </w:p>
+    <w:p>
+      <w:pPr>
+        <w:tabs>
+          <w:tab w:val="left" w:pos="972"/>
+        </w:tabs>
+        <w:jc w:val="center"/>
+        <w:rPr>
+          <w:sz w:val="24"/>
+          <w:szCs w:val="24"/>
+        </w:rPr>
+      </w:pPr>
+      <w:r>
+        <w:rPr>
+          <w:sz w:val="24"/>
+          <w:szCs w:val="24"/>
+        </w:rPr>
+        <w:drawing>
+          <wp:inline distT="0" distB="0" distL="0" distR="0" wp14:anchorId="7BD54181" wp14:editId="231178BA">
+            <wp:extent cx="2381250" cy="1343550"/>
+            <wp:effectExtent l="19050" t="19050" r="19050" b="28575"/>
+            <wp:docPr id="1501986693" name="Picture 1"/>
+            <wp:cNvGraphicFramePr>
+              <a:graphicFrameLocks xmlns:a="http://schemas.openxmlformats.org/drawingml/2006/main" noChangeAspect="1"/>
+            </wp:cNvGraphicFramePr>
+            <a:graphic xmlns:a="http://schemas.openxmlformats.org/drawingml/2006/main">
+              <a:graphicData uri="http://schemas.openxmlformats.org/drawingml/2006/picture">
+                <pic:pic xmlns:pic="http://schemas.openxmlformats.org/drawingml/2006/picture">
+                  <pic:nvPicPr>
+                    <pic:cNvPr id="1501986693" name=""/>
+                    <pic:cNvPicPr/>
+                  </pic:nvPicPr>
+                  <pic:blipFill>
+                    <a:blip r:embed="rId5"/>
+                    <a:stretch>
+                      <a:fillRect/>
+                    </a:stretch>
+                  </pic:blipFill>
+                  <pic:spPr>
+                    <a:xfrm>
+                      <a:off x="0" y="0"/>
+                      <a:ext cx="2397543" cy="1352743"/>
+                    </a:xfrm>
+                    <a:prstGeom prst="rect">
+                      <a:avLst/>
+                    </a:prstGeom>
+                    <a:ln>
+                      <a:solidFill>
+                        <a:schemeClr val="tx1"/>
+                      </a:solidFill>
+                    </a:ln>
+                  </pic:spPr>
+                </pic:pic>
+              </a:graphicData>
+            </a:graphic>
+          </wp:inline>
+        </w:drawing>
+      </w:r>
+    </w:p>
+    <w:p>
+      <w:pPr>
+        <w:tabs>
+          <w:tab w:val="left" w:pos="972"/>
+        </w:tabs>
+        <w:rPr>
+          <w:sz w:val="24"/>
+          <w:szCs w:val="24"/>
+          <w:u w:val="single"/>
+        </w:rPr>
+      </w:pPr>
+      <w:r>
+        <w:rPr>
+          <w:sz w:val="24"/>
+          <w:szCs w:val="24"/>
+          <w:u w:val="single"/>
+        </w:rPr>
+        <w:t>CONTOH :</w:t>
+      </w:r>
+      <w:r>
+        <w:rPr>
+          <w:sz w:val="24"/>
+          <w:szCs w:val="24"/>
+          <w:u w:val="single"/>
+        </w:rPr>
+        <w:t xml:space="preserve"> </w:t>
+      </w:r>
+    </w:p>
+    <w:p>
+      <w:pPr>
+        <w:tabs>
+          <w:tab w:val="left" w:pos="972"/>
+        </w:tabs>
+        <w:jc w:val="center"/>
+        <w:rPr>
+          <w:sz w:val="24"/>
+          <w:szCs w:val="24"/>
+        </w:rPr>
+      </w:pPr>
+      <w:r>
+        <w:rPr>
+          <w:sz w:val="24"/>
+          <w:szCs w:val="24"/>
+        </w:rPr>
+        <w:drawing>
+          <wp:inline distT="0" distB="0" distL="0" distR="0" wp14:anchorId="48BD7ED6" wp14:editId="6F8435BF">
+            <wp:extent cx="2628900" cy="1225907"/>
+            <wp:effectExtent l="19050" t="19050" r="19050" b="12700"/>
+            <wp:docPr id="101910161" name="Picture 1"/>
+            <wp:cNvGraphicFramePr>
+              <a:graphicFrameLocks xmlns:a="http://schemas.openxmlformats.org/drawingml/2006/main" noChangeAspect="1"/>
+            </wp:cNvGraphicFramePr>
+            <a:graphic xmlns:a="http://schemas.openxmlformats.org/drawingml/2006/main">
+              <a:graphicData uri="http://schemas.openxmlformats.org/drawingml/2006/picture">
+                <pic:pic xmlns:pic="http://schemas.openxmlformats.org/drawingml/2006/picture">
+                  <pic:nvPicPr>
+                    <pic:cNvPr id="101910161" name=""/>
+                    <pic:cNvPicPr/>
+                  </pic:nvPicPr>
+                  <pic:blipFill>
+                    <a:blip r:embed="rId6"/>
+                    <a:stretch>
+                      <a:fillRect/>
+                    </a:stretch>
+                  </pic:blipFill>
+                  <pic:spPr>
+                    <a:xfrm>
+                      <a:off x="0" y="0"/>
+                      <a:ext cx="2633950" cy="1228262"/>
+                    </a:xfrm>
+                    <a:prstGeom prst="rect">
+                      <a:avLst/>
+                    </a:prstGeom>
+                    <a:ln>
+                      <a:solidFill>
+                        <a:schemeClr val="tx1"/>
+                      </a:solidFill>
+                    </a:ln>
+                  </pic:spPr>
+                </pic:pic>
+              </a:graphicData>
+            </a:graphic>
+          </wp:inline>
+        </w:drawing>
+      </w:r>
+    </w:p>
+    <w:p>
+      <w:pPr>
+        <w:tabs>
+          <w:tab w:val="left" w:pos="972"/>
+        </w:tabs>
+        <w:jc w:val="both"/>
+        <w:rPr>
+          <w:sz w:val="24"/>
+          <w:szCs w:val="24"/>
+        </w:rPr>
+      </w:pPr>
+      <w:r>
+        <w:rPr>
+          <w:sz w:val="24"/>
+          <w:szCs w:val="24"/>
+          <w:highlight w:val="yellow"/>
+        </w:rPr>
+        <w:lastRenderedPageBreak/>
+        <w:t>Jenis utama</w:t>
+      </w:r>
+      <w:r>
+        <w:rPr>
+          <w:sz w:val="24"/>
+          <w:szCs w:val="24"/>
+          <w:highlight w:val="yellow"/>
+        </w:rPr>
+        <w:t xml:space="preserve"> pembelajaran supervised  ada 2 yaitu </w:t>
+      </w:r>
+      <w:r>
+        <w:rPr>
+          <w:b/>
+          <w:bCs/>
+          <w:sz w:val="24"/>
+          <w:szCs w:val="24"/>
+          <w:highlight w:val="yellow"/>
+        </w:rPr>
+        <w:t>Regresi dan Klasifikasi</w:t>
+      </w:r>
+    </w:p>
+    <w:p>
+      <w:pPr>
+        <w:tabs>
+          <w:tab w:val="left" w:pos="972"/>
+        </w:tabs>
+        <w:jc w:val="both"/>
+        <w:rPr>
+          <w:sz w:val="24"/>
+          <w:szCs w:val="24"/>
+          <w:u w:val="single"/>
+        </w:rPr>
+      </w:pPr>
+      <w:r>
+        <w:rPr>
+          <w:sz w:val="24"/>
+          <w:szCs w:val="24"/>
+        </w:rPr>
+        <w:t xml:space="preserve">Untuk mendefinisikan sedikit lebih banyak terminologi, prediksi harga perumahan adalah jenis pembelajaran terawasi tertentu yang disebut </w:t>
+      </w:r>
+      <w:r>
+        <w:rPr>
+          <w:b/>
+          <w:bCs/>
+          <w:sz w:val="24"/>
+          <w:szCs w:val="24"/>
+        </w:rPr>
+        <w:t>regresi</w:t>
+      </w:r>
+      <w:r>
+        <w:rPr>
+          <w:sz w:val="24"/>
+          <w:szCs w:val="24"/>
+        </w:rPr>
+        <w:t xml:space="preserve">. Dengan regresi, maksud saya, </w:t>
+      </w:r>
+      <w:r>
+        <w:rPr>
+          <w:sz w:val="24"/>
+          <w:szCs w:val="24"/>
+          <w:highlight w:val="yellow"/>
+        </w:rPr>
+        <w:t>kami mencoba memprediksi angka dari banyak kemungkinan angka</w:t>
+      </w:r>
+      <w:r>
+        <w:rPr>
+          <w:sz w:val="24"/>
+          <w:szCs w:val="24"/>
+        </w:rPr>
+        <w:t>.</w:t>
+      </w:r>
+      <w:r>
+        <w:rPr>
+          <w:sz w:val="24"/>
+          <w:szCs w:val="24"/>
+        </w:rPr>
+        <w:t xml:space="preserve"> </w:t>
+      </w:r>
+      <w:r>
+        <w:rPr>
+          <w:sz w:val="24"/>
+          <w:szCs w:val="24"/>
+          <w:highlight w:val="yellow"/>
+          <w:u w:val="single"/>
+        </w:rPr>
+        <w:t xml:space="preserve">Intinya regresi bertugas untuk memprediksi </w:t>
+      </w:r>
+      <w:r>
+        <w:rPr>
+          <w:sz w:val="24"/>
+          <w:szCs w:val="24"/>
+          <w:highlight w:val="yellow"/>
+          <w:u w:val="single"/>
+        </w:rPr>
+        <w:t>angka</w:t>
+      </w:r>
+      <w:r>
+        <w:rPr>
+          <w:sz w:val="24"/>
+          <w:szCs w:val="24"/>
+          <w:highlight w:val="yellow"/>
+          <w:u w:val="single"/>
+        </w:rPr>
+        <w:t xml:space="preserve"> apapun</w:t>
+      </w:r>
+      <w:r>
+        <w:rPr>
+          <w:sz w:val="24"/>
+          <w:szCs w:val="24"/>
+          <w:u w:val="single"/>
+        </w:rPr>
+        <w:t xml:space="preserve"> </w:t>
+      </w:r>
+      <w:r>
+        <w:rPr>
+          <w:sz w:val="24"/>
+          <w:szCs w:val="24"/>
+          <w:highlight w:val="yellow"/>
+          <w:u w:val="single"/>
+        </w:rPr>
+        <w:t>yan</w:t>
+      </w:r>
+      <w:r>
+        <w:rPr>
+          <w:sz w:val="24"/>
+          <w:szCs w:val="24"/>
+          <w:highlight w:val="yellow"/>
+          <w:u w:val="single"/>
+        </w:rPr>
+        <w:t>g</w:t>
+      </w:r>
+      <w:r>
+        <w:rPr>
+          <w:sz w:val="24"/>
+          <w:szCs w:val="24"/>
+          <w:highlight w:val="yellow"/>
+          <w:u w:val="single"/>
+        </w:rPr>
+        <w:t xml:space="preserve"> tak </w:t>
+      </w:r>
+      <w:r>
+        <w:rPr>
+          <w:sz w:val="24"/>
+          <w:szCs w:val="24"/>
+          <w:highlight w:val="yellow"/>
+          <w:u w:val="single"/>
+        </w:rPr>
+        <w:t>t</w:t>
+      </w:r>
+      <w:r>
+        <w:rPr>
+          <w:sz w:val="24"/>
+          <w:szCs w:val="24"/>
+          <w:highlight w:val="yellow"/>
+          <w:u w:val="single"/>
+        </w:rPr>
+        <w:t>erhingga banyaknya</w:t>
+      </w:r>
+    </w:p>
+    <w:p>
+      <w:pPr>
+        <w:tabs>
+          <w:tab w:val="left" w:pos="972"/>
+        </w:tabs>
+        <w:jc w:val="both"/>
+        <w:rPr>
+          <w:sz w:val="24"/>
+          <w:szCs w:val="24"/>
+          <w:u w:val="single"/>
+        </w:rPr>
+      </w:pPr>
+      <w:r>
+        <w:rPr>
+          <w:b/>
+          <w:bCs/>
+          <w:sz w:val="24"/>
+          <w:szCs w:val="24"/>
+          <w:highlight w:val="yellow"/>
+        </w:rPr>
+        <w:t xml:space="preserve">Klasifikasi </w:t>
+      </w:r>
+      <w:r>
+        <w:rPr>
+          <w:sz w:val="24"/>
+          <w:szCs w:val="24"/>
+          <w:highlight w:val="yellow"/>
+        </w:rPr>
+        <w:t xml:space="preserve"> merupakan membandingkan 2 </w:t>
+      </w:r>
+      <w:r>
+        <w:rPr>
+          <w:sz w:val="24"/>
+          <w:szCs w:val="24"/>
+          <w:highlight w:val="yellow"/>
+        </w:rPr>
+        <w:t>output</w:t>
+      </w:r>
+      <w:r>
+        <w:rPr>
+          <w:sz w:val="24"/>
+          <w:szCs w:val="24"/>
+          <w:highlight w:val="yellow"/>
+        </w:rPr>
+        <w:t xml:space="preserve"> berdasarkan inputan,  </w:t>
+      </w:r>
+      <w:r>
+        <w:rPr>
+          <w:sz w:val="24"/>
+          <w:szCs w:val="24"/>
+          <w:highlight w:val="yellow"/>
+        </w:rPr>
+        <w:t xml:space="preserve"> apakah suatu inputan </w:t>
+      </w:r>
+      <w:r>
+        <w:rPr>
+          <w:sz w:val="24"/>
+          <w:szCs w:val="24"/>
+          <w:highlight w:val="yellow"/>
+        </w:rPr>
+        <w:t xml:space="preserve">tersebut </w:t>
+      </w:r>
+      <w:r>
+        <w:rPr>
+          <w:sz w:val="24"/>
+          <w:szCs w:val="24"/>
+          <w:highlight w:val="yellow"/>
+        </w:rPr>
+        <w:t>merupakan output 1 atau 0</w:t>
+      </w:r>
+      <w:r>
+        <w:rPr>
+          <w:sz w:val="24"/>
+          <w:szCs w:val="24"/>
+        </w:rPr>
+        <w:t xml:space="preserve"> (bisa lebih dari 2 piilihan)</w:t>
+      </w:r>
+      <w:r>
+        <w:rPr>
+          <w:sz w:val="24"/>
+          <w:szCs w:val="24"/>
+        </w:rPr>
+        <w:t xml:space="preserve">. </w:t>
+      </w:r>
+      <w:r>
+        <w:rPr>
+          <w:sz w:val="24"/>
+          <w:szCs w:val="24"/>
+          <w:highlight w:val="yellow"/>
+          <w:u w:val="single"/>
+        </w:rPr>
+        <w:t xml:space="preserve">Intinya </w:t>
+      </w:r>
+      <w:r>
+        <w:rPr>
+          <w:b/>
+          <w:bCs/>
+          <w:sz w:val="24"/>
+          <w:szCs w:val="24"/>
+          <w:highlight w:val="yellow"/>
+          <w:u w:val="single"/>
+        </w:rPr>
+        <w:t>klasifiaksi</w:t>
+      </w:r>
+      <w:r>
+        <w:rPr>
+          <w:sz w:val="24"/>
+          <w:szCs w:val="24"/>
+          <w:highlight w:val="yellow"/>
+          <w:u w:val="single"/>
+        </w:rPr>
+        <w:t xml:space="preserve"> yakni memprediksi kategori</w:t>
+      </w:r>
+    </w:p>
+    <w:p>
+      <w:pPr>
+        <w:tabs>
+          <w:tab w:val="left" w:pos="972"/>
+        </w:tabs>
+        <w:jc w:val="center"/>
+        <w:rPr>
+          <w:sz w:val="24"/>
+          <w:szCs w:val="24"/>
+          <w:u w:val="single"/>
+        </w:rPr>
+      </w:pPr>
+      <w:r>
+        <w:rPr>
+          <w:sz w:val="24"/>
+          <w:szCs w:val="24"/>
+          <w:u w:val="single"/>
+        </w:rPr>
+        <w:drawing>
+          <wp:inline distT="0" distB="0" distL="0" distR="0" wp14:anchorId="2411F371" wp14:editId="49ABE23A">
+            <wp:extent cx="5731510" cy="1775460"/>
+            <wp:effectExtent l="19050" t="19050" r="21590" b="15240"/>
+            <wp:docPr id="361933971" name="Picture 1"/>
+            <wp:cNvGraphicFramePr>
+              <a:graphicFrameLocks xmlns:a="http://schemas.openxmlformats.org/drawingml/2006/main" noChangeAspect="1"/>
+            </wp:cNvGraphicFramePr>
+            <a:graphic xmlns:a="http://schemas.openxmlformats.org/drawingml/2006/main">
+              <a:graphicData uri="http://schemas.openxmlformats.org/drawingml/2006/picture">
+                <pic:pic xmlns:pic="http://schemas.openxmlformats.org/drawingml/2006/picture">
+                  <pic:nvPicPr>
+                    <pic:cNvPr id="361933971" name=""/>
+                    <pic:cNvPicPr/>
+                  </pic:nvPicPr>
+                  <pic:blipFill rotWithShape="1">
+                    <a:blip r:embed="rId7"/>
+                    <a:srcRect b="6425"/>
+                    <a:stretch/>
+                  </pic:blipFill>
+                  <pic:spPr bwMode="auto">
+                    <a:xfrm>
+                      <a:off x="0" y="0"/>
+                      <a:ext cx="5731510" cy="1775460"/>
+                    </a:xfrm>
+                    <a:prstGeom prst="rect">
+                      <a:avLst/>
+                    </a:prstGeom>
+                    <a:ln>
+                      <a:solidFill>
+                        <a:schemeClr val="tx1"/>
+                      </a:solidFill>
+                    </a:ln>
+                    <a:extLst>
+                      <a:ext uri="{53640926-AAD7-44D8-BBD7-CCE9431645EC}">
+                        <a14:shadowObscured xmlns:a14="http://schemas.microsoft.com/office/drawing/2010/main"/>
+                      </a:ext>
+                    </a:extLst>
+                  </pic:spPr>
+                </pic:pic>
+              </a:graphicData>
+            </a:graphic>
+          </wp:inline>
+        </w:drawing>
+      </w:r>
+    </w:p>
+    <w:p>
+      <w:pPr>
+        <w:tabs>
+          <w:tab w:val="left" w:pos="972"/>
+        </w:tabs>
+        <w:rPr>
+          <w:sz w:val="24"/>
+          <w:szCs w:val="24"/>
+          <w:u w:val="single"/>
+        </w:rPr>
+      </w:pPr>
+    </w:p>
+    <w:p>
+      <w:pPr>
+        <w:pStyle w:val="ListParagraph"/>
+        <w:numPr>
+          <w:ilvl w:val="0"/>
+          <w:numId w:val="1"/>
+        </w:numPr>
+        <w:tabs>
+          <w:tab w:val="left" w:pos="972"/>
+        </w:tabs>
+        <w:ind w:left="270"/>
+        <w:rPr>
+          <w:b/>
+          <w:bCs/>
+          <w:sz w:val="28"/>
+          <w:szCs w:val="28"/>
+          <w:u w:val="single"/>
+        </w:rPr>
+      </w:pPr>
+      <w:r>
+        <w:rPr>
+          <w:b/>
+          <w:bCs/>
+          <w:sz w:val="28"/>
+          <w:szCs w:val="28"/>
+          <w:u w:val="single"/>
+        </w:rPr>
+        <w:t>UNSUPERVISED LEARNING</w:t>
+      </w:r>
+    </w:p>
+    <w:p>
+      <w:pPr>
+        <w:tabs>
+          <w:tab w:val="left" w:pos="972"/>
+        </w:tabs>
+        <w:ind w:left="-90"/>
+        <w:rPr>
+          <w:sz w:val="24"/>
+          <w:szCs w:val="24"/>
+        </w:rPr>
+      </w:pPr>
+      <w:r>
+        <w:rPr>
+          <w:sz w:val="24"/>
+          <w:szCs w:val="24"/>
+        </w:rPr>
+        <w:t>T</w:t>
+      </w:r>
+      <w:r>
+        <w:rPr>
+          <w:sz w:val="24"/>
+          <w:szCs w:val="24"/>
+        </w:rPr>
+        <w:t xml:space="preserve">ugas kita </w:t>
+      </w:r>
+      <w:r>
+        <w:rPr>
+          <w:sz w:val="24"/>
+          <w:szCs w:val="24"/>
+          <w:highlight w:val="yellow"/>
+        </w:rPr>
+        <w:t xml:space="preserve">adalah menemukan beberapa struktur atau pola atau hanya menemukan sesuatu yang menarik dalam data. Ini adalah </w:t>
+      </w:r>
+      <w:r>
+        <w:rPr>
+          <w:b/>
+          <w:bCs/>
+          <w:sz w:val="24"/>
+          <w:szCs w:val="24"/>
+          <w:highlight w:val="yellow"/>
+        </w:rPr>
+        <w:t>Unsupervised Learning</w:t>
+      </w:r>
+      <w:r>
+        <w:rPr>
+          <w:sz w:val="24"/>
+          <w:szCs w:val="24"/>
+        </w:rPr>
+        <w:t xml:space="preserve">, </w:t>
+      </w:r>
+      <w:r>
+        <w:rPr>
+          <w:sz w:val="24"/>
+          <w:szCs w:val="24"/>
+        </w:rPr>
+        <w:t>disebut</w:t>
+      </w:r>
+      <w:r>
+        <w:rPr>
+          <w:sz w:val="24"/>
+          <w:szCs w:val="24"/>
+        </w:rPr>
+        <w:t xml:space="preserve"> tanpa pengawasan karena tidak mencoba mengawasi algoritme. Untuk memberikan beberapa kutipan jawaban yang tepat untuk setiap masukan, sebagai gantinya, </w:t>
+      </w:r>
+      <w:r>
+        <w:rPr>
+          <w:sz w:val="24"/>
+          <w:szCs w:val="24"/>
+        </w:rPr>
+        <w:t>maka</w:t>
+      </w:r>
+      <w:r>
+        <w:rPr>
+          <w:sz w:val="24"/>
+          <w:szCs w:val="24"/>
+        </w:rPr>
+        <w:t xml:space="preserve"> algoritma harus</w:t>
+      </w:r>
+      <w:r>
+        <w:rPr>
+          <w:sz w:val="24"/>
+          <w:szCs w:val="24"/>
+        </w:rPr>
+        <w:t xml:space="preserve"> mencari tahu sendiri apa yang menarik. Atau pola atau struktur apa yang mungkin ada dalam data ini</w:t>
+      </w:r>
+    </w:p>
+    <w:p>
+      <w:pPr>
+        <w:tabs>
+          <w:tab w:val="left" w:pos="972"/>
+        </w:tabs>
+        <w:ind w:left="-90"/>
+        <w:rPr>
+          <w:b/>
+          <w:bCs/>
+          <w:sz w:val="24"/>
+          <w:szCs w:val="24"/>
+        </w:rPr>
+      </w:pPr>
+      <w:r>
+        <w:rPr>
+          <w:sz w:val="24"/>
+          <w:szCs w:val="24"/>
+        </w:rPr>
+        <w:t xml:space="preserve">Jenis </w:t>
+      </w:r>
+      <w:r>
+        <w:rPr>
+          <w:sz w:val="24"/>
+          <w:szCs w:val="24"/>
+        </w:rPr>
+        <w:t>pembelajaran tanpa pengawasan (</w:t>
+      </w:r>
+      <w:r>
+        <w:rPr>
+          <w:b/>
+          <w:bCs/>
+          <w:sz w:val="24"/>
+          <w:szCs w:val="24"/>
+          <w:highlight w:val="yellow"/>
+        </w:rPr>
+        <w:t>Unsupervised Learning</w:t>
+      </w:r>
+      <w:r>
+        <w:rPr>
+          <w:sz w:val="24"/>
+          <w:szCs w:val="24"/>
+        </w:rPr>
+        <w:t xml:space="preserve">) adalah </w:t>
+      </w:r>
+      <w:r>
+        <w:rPr>
+          <w:b/>
+          <w:bCs/>
+          <w:sz w:val="24"/>
+          <w:szCs w:val="24"/>
+        </w:rPr>
+        <w:t>Clustering (Algoritma Pengelompokan)</w:t>
+      </w:r>
+    </w:p>
+    <w:p>
+      <w:pPr>
+        <w:tabs>
+          <w:tab w:val="left" w:pos="972"/>
+        </w:tabs>
+        <w:ind w:left="-90"/>
+        <w:rPr>
+          <w:b/>
+          <w:bCs/>
+          <w:sz w:val="24"/>
+          <w:szCs w:val="24"/>
+        </w:rPr>
+      </w:pPr>
+      <w:r>
+        <w:rPr>
+          <w:b/>
+          <w:bCs/>
+          <w:sz w:val="24"/>
+          <w:szCs w:val="24"/>
+        </w:rPr>
+        <w:t>Contoh Clustering : Google news</w:t>
+      </w:r>
+    </w:p>
+    <w:p>
+      <w:pPr>
+        <w:tabs>
+          <w:tab w:val="left" w:pos="972"/>
+        </w:tabs>
+        <w:ind w:left="-90"/>
+        <w:jc w:val="center"/>
+        <w:rPr>
+          <w:sz w:val="24"/>
+          <w:szCs w:val="24"/>
+        </w:rPr>
+      </w:pPr>
+      <w:r>
+        <w:rPr>
+          <w:noProof/>
+          <w:sz w:val="24"/>
+          <w:szCs w:val="24"/>
+        </w:rPr>
+        <mc:AlternateContent>
+          <mc:Choice Requires="wps">
+            <w:drawing>
+              <wp:anchor distT="0" distB="0" distL="114300" distR="114300" simplePos="0" relativeHeight="251661312" behindDoc="0" locked="0" layoutInCell="1" allowOverlap="1" wp14:anchorId="5A436E30" wp14:editId="1C7A3ED7">
+                <wp:simplePos x="0" y="0"/>
+                <wp:positionH relativeFrom="margin">
+                  <wp:align>right</wp:align>
+                </wp:positionH>
+                <wp:positionV relativeFrom="paragraph">
+                  <wp:posOffset>1818640</wp:posOffset>
+                </wp:positionV>
+                <wp:extent cx="5501640" cy="1394460"/>
+                <wp:effectExtent l="0" t="0" r="22860" b="15240"/>
+                <wp:wrapNone/>
+                <wp:docPr id="633469419" name="Rectangle 1"/>
+                <wp:cNvGraphicFramePr/>
+                <a:graphic xmlns:a="http://schemas.openxmlformats.org/drawingml/2006/main">
+                  <a:graphicData uri="http://schemas.microsoft.com/office/word/2010/wordprocessingShape">
+                    <wps:wsp>
+                      <wps:cNvSpPr/>
+                      <wps:spPr>
+                        <a:xfrm>
+                          <a:off x="0" y="0"/>
+                          <a:ext cx="5501640" cy="1394460"/>
+                        </a:xfrm>
+                        <a:prstGeom prst="rect">
+                          <a:avLst/>
+                        </a:prstGeom>
+                        <a:solidFill>
+                          <a:schemeClr val="bg2"/>
+                        </a:solidFill>
+                        <a:ln>
+                          <a:solidFill>
+                            <a:schemeClr val="tx1"/>
+                          </a:solidFill>
+                        </a:ln>
+                      </wps:spPr>
+                      <wps:style>
+                        <a:lnRef idx="2">
+                          <a:schemeClr val="accent6"/>
+                        </a:lnRef>
+                        <a:fillRef idx="1">
+                          <a:schemeClr val="lt1"/>
+                        </a:fillRef>
+                        <a:effectRef idx="0">
+                          <a:schemeClr val="accent6"/>
+                        </a:effectRef>
+                        <a:fontRef idx="minor">
+                          <a:schemeClr val="dk1"/>
+                        </a:fontRef>
+                      </wps:style>
+                      <wps:txbx>
+                        <w:txbxContent>
+                          <w:p>
+                            <w:pPr>
+                              <w:jc w:val="both"/>
+                              <w:rPr>
+                                <w:b/>
+                                <w:bCs/>
+                                <w:sz w:val="18"/>
+                                <w:szCs w:val="18"/>
+                              </w:rPr>
+                            </w:pPr>
+                            <w:r>
+                              <w:rPr>
+                                <w:b/>
+                                <w:bCs/>
+                                <w:sz w:val="18"/>
+                                <w:szCs w:val="18"/>
+                              </w:rPr>
+                              <w:t>Penjelasan</w:t>
+                            </w:r>
+                          </w:p>
+                          <w:p>
+                            <w:pPr>
+                              <w:jc w:val="both"/>
+                              <w:rPr>
+                                <w:sz w:val="18"/>
+                                <w:szCs w:val="18"/>
+                              </w:rPr>
+                            </w:pPr>
+                            <w:r>
+                              <w:rPr>
+                                <w:sz w:val="18"/>
+                                <w:szCs w:val="18"/>
+                              </w:rPr>
+                              <w:t>judul artikel teratas, adalah panda raksasa melahirkan anak kembar di kebun binatang tertua di Jepang. Artikel ini sebenarnya menarik perhatian saya, karena putri saya suka panda dan jadi ada banyak hal mainan panda. Dan menonton video panda di rumah saya, dan melihat ini, Anda mungkin memperhatikan bahwa di bawah ini adalah artikel terkait lainnya. Mungkin dari berita utama saja, Anda bisa mulai menebak apa yang mungkin dilakukan pengelompokan. Perhatikan bahwa kata panda muncul di sini, di sini, di sini dan di sini dan perhatikan bahwa kata kembar juga muncul di kelima artikel. Dan kata Zoo juga muncul di semua artikel ini, jadi algoritma pengelompokan adalah menemukan artikel.</w:t>
+                            </w:r>
+                          </w:p>
+                        </w:txbxContent>
+                      </wps:txbx>
+                      <wps:bodyPr rot="0" spcFirstLastPara="0" vertOverflow="overflow" horzOverflow="overflow" vert="horz" wrap="square" lIns="91440" tIns="45720" rIns="91440" bIns="45720" numCol="1" spcCol="0" rtlCol="0" fromWordArt="0" anchor="t" anchorCtr="0" forceAA="0" compatLnSpc="1">
+                        <a:prstTxWarp prst="textNoShape">
+                          <a:avLst/>
+                        </a:prstTxWarp>
+                        <a:noAutofit/>
+                      </wps:bodyPr>
+                    </wps:wsp>
+                  </a:graphicData>
+                </a:graphic>
+                <wp14:sizeRelH relativeFrom="margin">
+                  <wp14:pctWidth>0</wp14:pctWidth>
+                </wp14:sizeRelH>
+                <wp14:sizeRelV relativeFrom="margin">
+                  <wp14:pctHeight>0</wp14:pctHeight>
+                </wp14:sizeRelV>
+              </wp:anchor>
+            </w:drawing>
+          </mc:Choice>
+          <mc:Fallback>
+            <w:pict>
+              <v:rect w14:anchorId="5A436E30" id="_x0000_s1027" style="position:absolute;left:0;text-align:left;margin-left:382pt;margin-top:143.2pt;width:433.2pt;height:109.8pt;z-index:251661312;visibility:visible;mso-wrap-style:square;mso-width-percent:0;mso-height-percent:0;mso-wrap-distance-left:9pt;mso-wrap-distance-top:0;mso-wrap-distance-right:9pt;mso-wrap-distance-bottom:0;mso-position-horizontal:right;mso-position-horizontal-relative:margin;mso-position-vertical:absolute;mso-position-vertical-relative:text;mso-width-percent:0;mso-height-percent:0;mso-width-relative:margin;mso-height-relative:margin;v-text-anchor:top" o:gfxdata="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" fillcolor="#e7e6e6 [3214]" strokecolor="black [3213]" strokeweight="1pt">
+                <v:textbox>
+                  <w:txbxContent>
+                    <w:p>
+                      <w:pPr>
+                        <w:jc w:val="both"/>
+                        <w:rPr>
+                          <w:b/>
+                          <w:bCs/>
+                          <w:sz w:val="18"/>
+                          <w:szCs w:val="18"/>
+                        </w:rPr>
+                      </w:pPr>
+                      <w:r>
+                        <w:rPr>
+                          <w:b/>
+                          <w:bCs/>
+                          <w:sz w:val="18"/>
+                          <w:szCs w:val="18"/>
+                        </w:rPr>
+                        <w:t>Penjelasan</w:t>
+                      </w:r>
+                    </w:p>
+                    <w:p>
+                      <w:pPr>
+                        <w:jc w:val="both"/>
+                        <w:rPr>
+                          <w:sz w:val="18"/>
+                          <w:szCs w:val="18"/>
+                        </w:rPr>
+                      </w:pPr>
+                      <w:r>
+                        <w:rPr>
+                          <w:sz w:val="18"/>
+                          <w:szCs w:val="18"/>
+                        </w:rPr>
+                        <w:t>judul artikel teratas, adalah panda raksasa melahirkan anak kembar di kebun binatang tertua di Jepang. Artikel ini sebenarnya menarik perhatian saya, karena putri saya suka panda dan jadi ada banyak hal mainan panda. Dan menonton video panda di rumah saya, dan melihat ini, Anda mungkin memperhatikan bahwa di bawah ini adalah artikel terkait lainnya. Mungkin dari berita utama saja, Anda bisa mulai menebak apa yang mungkin dilakukan pengelompokan. Perhatikan bahwa kata panda muncul di sini, di sini, di sini dan di sini dan perhatikan bahwa kata kembar juga muncul di kelima artikel. Dan kata Zoo juga muncul di semua artikel ini, jadi algoritma pengelompokan adalah menemukan artikel.</w:t>
+                      </w:r>
+                    </w:p>
+                  </w:txbxContent>
+                </v:textbox>
+                <w10:wrap anchorx="margin"/>
+              </v:rect>
+            </w:pict>
+          </mc:Fallback>
+        </mc:AlternateContent>
+      </w:r>
+      <w:r>
+        <w:rPr>
+          <w:sz w:val="24"/>
+          <w:szCs w:val="24"/>
+        </w:rPr>
+        <w:drawing>
+          <wp:inline distT="0" distB="0" distL="0" distR="0" wp14:anchorId="03492FAD" wp14:editId="23150214">
+            <wp:extent cx="2777490" cy="1803267"/>
+            <wp:effectExtent l="19050" t="19050" r="22860" b="26035"/>
+            <wp:docPr id="2115906764" name="Picture 1"/>
+            <wp:cNvGraphicFramePr>
+              <a:graphicFrameLocks xmlns:a="http://schemas.openxmlformats.org/drawingml/2006/main" noChangeAspect="1"/>
+            </wp:cNvGraphicFramePr>
+            <a:graphic xmlns:a="http://schemas.openxmlformats.org/drawingml/2006/main">
+              <a:graphicData uri="http://schemas.openxmlformats.org/drawingml/2006/picture">
+                <pic:pic xmlns:pic="http://schemas.openxmlformats.org/drawingml/2006/picture">
+                  <pic:nvPicPr>
+                    <pic:cNvPr id="2115906764" name=""/>
+                    <pic:cNvPicPr/>
+                  </pic:nvPicPr>
+                  <pic:blipFill>
+                    <a:blip r:embed="rId8"/>
+                    <a:stretch>
+                      <a:fillRect/>
+                    </a:stretch>
+                  </pic:blipFill>
+                  <pic:spPr>
+                    <a:xfrm>
+                      <a:off x="0" y="0"/>
+                      <a:ext cx="2786370" cy="1809033"/>
+                    </a:xfrm>
+                    <a:prstGeom prst="rect">
+                      <a:avLst/>
+                    </a:prstGeom>
+                    <a:ln>
+                      <a:solidFill>
+                        <a:schemeClr val="tx1"/>
+                      </a:solidFill>
+                    </a:ln>
+                  </pic:spPr>
+                </pic:pic>
+              </a:graphicData>
+            </a:graphic>
+          </wp:inline>
+        </w:drawing>
+      </w:r>
+    </w:p>
+    <w:p>
+      <w:pPr>
+        <w:rPr>
+          <w:sz w:val="24"/>
+          <w:szCs w:val="24"/>
+        </w:rPr>
+      </w:pPr>
+      <w:r>
+        <w:rPr>
+          <w:sz w:val="24"/>
+          <w:szCs w:val="24"/>
+        </w:rPr>
+        <w:br w:type="page"/>
+      </w:r>
+    </w:p>
+    <w:p>
+      <w:pPr>
+        <w:tabs>
+          <w:tab w:val="left" w:pos="972"/>
+        </w:tabs>
+        <w:ind w:left="-90"/>
+        <w:rPr>
+          <w:sz w:val="24"/>
+          <w:szCs w:val="24"/>
+        </w:rPr>
+      </w:pPr>
+      <w:r>
+        <w:rPr>
+          <w:b/>
+          <w:bCs/>
+          <w:sz w:val="24"/>
+          <w:szCs w:val="24"/>
+          <w:highlight w:val="yellow"/>
+        </w:rPr>
+        <w:lastRenderedPageBreak/>
+        <w:t xml:space="preserve">algoritma </w:t>
+      </w:r>
+      <w:r>
+        <w:rPr>
+          <w:b/>
+          <w:bCs/>
+          <w:sz w:val="24"/>
+          <w:szCs w:val="24"/>
+          <w:highlight w:val="yellow"/>
+        </w:rPr>
+        <w:t>Clustering (</w:t>
+      </w:r>
+      <w:r>
+        <w:rPr>
+          <w:b/>
+          <w:bCs/>
+          <w:sz w:val="24"/>
+          <w:szCs w:val="24"/>
+          <w:highlight w:val="yellow"/>
+        </w:rPr>
+        <w:t>pengelompokan</w:t>
+      </w:r>
+      <w:r>
+        <w:rPr>
+          <w:b/>
+          <w:bCs/>
+          <w:sz w:val="24"/>
+          <w:szCs w:val="24"/>
+          <w:highlight w:val="yellow"/>
+        </w:rPr>
+        <w:t>)</w:t>
+      </w:r>
+      <w:r>
+        <w:rPr>
+          <w:sz w:val="24"/>
+          <w:szCs w:val="24"/>
+          <w:highlight w:val="yellow"/>
+        </w:rPr>
+        <w:t xml:space="preserve"> Yang merupakan jenis algoritma pembelajaran tanpa pengawasan,</w:t>
+      </w:r>
+      <w:r>
+        <w:rPr>
+          <w:sz w:val="24"/>
+          <w:szCs w:val="24"/>
+          <w:highlight w:val="yellow"/>
+        </w:rPr>
+        <w:t xml:space="preserve"> ini</w:t>
+      </w:r>
+      <w:r>
+        <w:rPr>
+          <w:sz w:val="24"/>
+          <w:szCs w:val="24"/>
+          <w:highlight w:val="yellow"/>
+        </w:rPr>
+        <w:t xml:space="preserve"> mengambil data tanpa label dan mencoba mengelompokkannya secara otomatis ke dalam kelompok.</w:t>
+      </w:r>
+    </w:p>
+    <w:p>
+      <w:pPr>
+        <w:tabs>
+          <w:tab w:val="left" w:pos="972"/>
+        </w:tabs>
+        <w:ind w:left="-90"/>
+        <w:jc w:val="center"/>
+        <w:rPr>
+          <w:sz w:val="24"/>
+          <w:szCs w:val="24"/>
+        </w:rPr>
+      </w:pPr>
     </w:p>
     <w:sectPr>
       <w:pgSz w:w="11906" w:h="16838"/>
@@ -42,6 +1495,103 @@
     </w:sectPr>
   </w:body>
 </w:document>
+</file>
+
+<file path=word/numbering.xml><?xml version="1.0" encoding="utf-8"?>
+<w:numbering xmlns:wpc="http://schemas.microsoft.com/office/word/2010/wordprocessingCanvas" xmlns:cx="http://schemas.microsoft.com/office/drawing/2014/chartex" xmlns:cx1="http://schemas.microsoft.com/office/drawing/2015/9/8/chartex" xmlns:cx2="http://schemas.microsoft.com/office/drawing/2015/10/21/chartex" xmlns:cx3="http://schemas.microsoft.com/office/drawing/2016/5/9/chartex" xmlns:cx4="http://schemas.microsoft.com/office/drawing/2016/5/10/chartex" xmlns:cx5="http://schemas.microsoft.com/office/drawing/2016/5/11/chartex" xmlns:cx6="http://schemas.microsoft.com/office/drawing/2016/5/12/chartex" xmlns:cx7="http://schemas.microsoft.com/office/drawing/2016/5/13/chartex" xmlns:cx8="http://schemas.microsoft.com/office/drawing/2016/5/14/chartex" xmlns:mc="http://schemas.openxmlformats.org/markup-compatibility/2006" xmlns:aink="http://schemas.microsoft.com/office/drawing/2016/ink" xmlns:am3d="http://schemas.microsoft.com/office/drawing/2017/model3d" xmlns:o="urn:schemas-microsoft-com:office:office" xmlns:oel="http://schemas.microsoft.com/office/2019/extlst" xmlns:r="http://schemas.openxmlformats.org/officeDocument/2006/relationships" xmlns:m="http://schemas.openxmlformats.org/officeDocument/2006/math" xmlns:v="urn:schemas-microsoft-com:vml" xmlns:wp14="http://schemas.microsoft.com/office/word/2010/wordprocessingDrawing" xmlns:wp="http://schemas.openxmlformats.org/drawingml/2006/wordprocessingDrawing" xmlns:w10="urn:schemas-microsoft-com:office:word" xmlns:w="http://schemas.openxmlformats.org/wordprocessingml/2006/main" xmlns:w14="http://schemas.microsoft.com/office/word/2010/wordml" xmlns:w15="http://schemas.microsoft.com/office/word/2012/wordml" xmlns:w16cex="http://schemas.microsoft.com/office/word/2018/wordml/cex" xmlns:w16cid="http://schemas.microsoft.com/office/word/2016/wordml/cid" xmlns:w16="http://schemas.microsoft.com/office/word/2018/wordml" xmlns:w16sdtdh="http://schemas.microsoft.com/office/word/2020/wordml/sdtdatahash" xmlns:w16se="http://schemas.microsoft.com/office/word/2015/wordml/symex" xmlns:wpg="http://schemas.microsoft.com/office/word/2010/wordprocessingGroup" xmlns:wpi="http://schemas.microsoft.com/office/word/2010/wordprocessingInk" xmlns:wne="http://schemas.microsoft.com/office/word/2006/wordml" xmlns:wps="http://schemas.microsoft.com/office/word/2010/wordprocessingShape" mc:Ignorable="w14 w15 w16se w16cid w16 w16cex w16sdtdh wp14">
+  <w:abstractNum w:abstractNumId="0" w15:restartNumberingAfterBreak="0">
+    <w:nsid w:val="0E741ADE"/>
+    <w:multiLevelType w:val="hybridMultilevel"/>
+    <w:tmpl w:val="22CA209C"/>
+    <w:lvl w:ilvl="0" w:tplc="3809000F">
+      <w:start w:val="1"/>
+      <w:numFmt w:val="decimal"/>
+      <w:lvlText w:val="%1."/>
+      <w:lvlJc w:val="left"/>
+      <w:pPr>
+        <w:ind w:left="720" w:hanging="360"/>
+      </w:pPr>
+      <w:rPr>
+        <w:rFonts w:hint="default"/>
+      </w:rPr>
+    </w:lvl>
+    <w:lvl w:ilvl="1" w:tplc="38090019" w:tentative="1">
+      <w:start w:val="1"/>
+      <w:numFmt w:val="lowerLetter"/>
+      <w:lvlText w:val="%2."/>
+      <w:lvlJc w:val="left"/>
+      <w:pPr>
+        <w:ind w:left="1440" w:hanging="360"/>
+      </w:pPr>
+    </w:lvl>
+    <w:lvl w:ilvl="2" w:tplc="3809001B" w:tentative="1">
+      <w:start w:val="1"/>
+      <w:numFmt w:val="lowerRoman"/>
+      <w:lvlText w:val="%3."/>
+      <w:lvlJc w:val="right"/>
+      <w:pPr>
+        <w:ind w:left="2160" w:hanging="180"/>
+      </w:pPr>
+    </w:lvl>
+    <w:lvl w:ilvl="3" w:tplc="3809000F" w:tentative="1">
+      <w:start w:val="1"/>
+      <w:numFmt w:val="decimal"/>
+      <w:lvlText w:val="%4."/>
+      <w:lvlJc w:val="left"/>
+      <w:pPr>
+        <w:ind w:left="2880" w:hanging="360"/>
+      </w:pPr>
+    </w:lvl>
+    <w:lvl w:ilvl="4" w:tplc="38090019" w:tentative="1">
+      <w:start w:val="1"/>
+      <w:numFmt w:val="lowerLetter"/>
+      <w:lvlText w:val="%5."/>
+      <w:lvlJc w:val="left"/>
+      <w:pPr>
+        <w:ind w:left="3600" w:hanging="360"/>
+      </w:pPr>
+    </w:lvl>
+    <w:lvl w:ilvl="5" w:tplc="3809001B" w:tentative="1">
+      <w:start w:val="1"/>
+      <w:numFmt w:val="lowerRoman"/>
+      <w:lvlText w:val="%6."/>
+      <w:lvlJc w:val="right"/>
+      <w:pPr>
+        <w:ind w:left="4320" w:hanging="180"/>
+      </w:pPr>
+    </w:lvl>
+    <w:lvl w:ilvl="6" w:tplc="3809000F" w:tentative="1">
+      <w:start w:val="1"/>
+      <w:numFmt w:val="decimal"/>
+      <w:lvlText w:val="%7."/>
+      <w:lvlJc w:val="left"/>
+      <w:pPr>
+        <w:ind w:left="5040" w:hanging="360"/>
+      </w:pPr>
+    </w:lvl>
+    <w:lvl w:ilvl="7" w:tplc="38090019" w:tentative="1">
+      <w:start w:val="1"/>
+      <w:numFmt w:val="lowerLetter"/>
+      <w:lvlText w:val="%8."/>
+      <w:lvlJc w:val="left"/>
+      <w:pPr>
+        <w:ind w:left="5760" w:hanging="360"/>
+      </w:pPr>
+    </w:lvl>
+    <w:lvl w:ilvl="8" w:tplc="3809001B" w:tentative="1">
+      <w:start w:val="1"/>
+      <w:numFmt w:val="lowerRoman"/>
+      <w:lvlText w:val="%9."/>
+      <w:lvlJc w:val="right"/>
+      <w:pPr>
+        <w:ind w:left="6480" w:hanging="180"/>
+      </w:pPr>
+    </w:lvl>
+  </w:abstractNum>
+  <w:num w:numId="1" w16cid:durableId="833838733">
+    <w:abstractNumId w:val="0"/>
+  </w:num>
+</w:numbering>
 </file>
 
 <file path=word/styles.xml><?xml version="1.0" encoding="utf-8"?>
@@ -472,6 +2022,17 @@
     <w:semiHidden/>
     <w:unhideWhenUsed/>
   </w:style>
+  <w:style w:type="paragraph" w:styleId="ListParagraph">
+    <w:name w:val="List Paragraph"/>
+    <w:basedOn w:val="Normal"/>
+    <w:uiPriority w:val="34"/>
+    <w:qFormat/>
+    <w:rsid w:val="00E8059E"/>
+    <w:pPr>
+      <w:ind w:left="720"/>
+      <w:contextualSpacing/>
+    </w:pPr>
+  </w:style>
 </w:styles>
 </file>
 

</xml_diff>

<commit_message>
update materi dan catatan
</commit_message>
<xml_diff>
--- a/1. Supervised Machine Learning Regression and Classification/W1. Introduction to Machine Learning/W1 Catatan Introduction to Machine Learning.docx
+++ b/1. Supervised Machine Learning Regression and Classification/W1. Introduction to Machine Learning/W1 Catatan Introduction to Machine Learning.docx
@@ -434,17 +434,7 @@
           <w:szCs w:val="24"/>
           <w:highlight w:val="yellow"/>
         </w:rPr>
-        <w:t>Supervised Learning (Pembelajaran yang diawasi)</w:t>
-      </w:r>
-      <w:r>
-        <w:rPr>
-          <w:b/>
-          <w:bCs/>
-          <w:sz w:val="24"/>
-          <w:szCs w:val="24"/>
-          <w:highlight w:val="yellow"/>
-        </w:rPr>
-        <w:t>,</w:t>
+        <w:t>Supervised Learning (Pembelajaran yang diawasi),</w:t>
       </w:r>
       <w:r>
         <w:rPr>
@@ -468,6 +458,7 @@
       </w:pPr>
       <w:r>
         <w:rPr>
+          <w:noProof/>
           <w:sz w:val="24"/>
           <w:szCs w:val="24"/>
         </w:rPr>
@@ -554,6 +545,7 @@
       </w:pPr>
       <w:r>
         <w:rPr>
+          <w:noProof/>
           <w:sz w:val="24"/>
           <w:szCs w:val="24"/>
         </w:rPr>
@@ -904,6 +896,7 @@
       </w:pPr>
       <w:r>
         <w:rPr>
+          <w:noProof/>
           <w:sz w:val="24"/>
           <w:szCs w:val="24"/>
           <w:u w:val="single"/>
@@ -1027,7 +1020,47 @@
           <w:szCs w:val="24"/>
           <w:highlight w:val="yellow"/>
         </w:rPr>
-        <w:t xml:space="preserve">adalah menemukan beberapa struktur atau pola atau hanya menemukan sesuatu yang menarik dalam data. Ini adalah </w:t>
+        <w:t xml:space="preserve">adalah </w:t>
+      </w:r>
+      <w:r>
+        <w:rPr>
+          <w:sz w:val="24"/>
+          <w:szCs w:val="24"/>
+          <w:highlight w:val="yellow"/>
+        </w:rPr>
+        <w:t xml:space="preserve">algoritma yang </w:t>
+      </w:r>
+      <w:r>
+        <w:rPr>
+          <w:sz w:val="24"/>
+          <w:szCs w:val="24"/>
+          <w:highlight w:val="yellow"/>
+        </w:rPr>
+        <w:t>menemukan beberapa struktur atau pola atau hanya menemukan sesuatu yang menarik dalam data</w:t>
+      </w:r>
+      <w:r>
+        <w:rPr>
+          <w:sz w:val="24"/>
+          <w:szCs w:val="24"/>
+          <w:highlight w:val="yellow"/>
+        </w:rPr>
+        <w:t xml:space="preserve"> karena</w:t>
+      </w:r>
+      <w:r>
+        <w:rPr>
+          <w:sz w:val="24"/>
+          <w:szCs w:val="24"/>
+          <w:highlight w:val="yellow"/>
+        </w:rPr>
+        <w:t xml:space="preserve"> data hanya datang dengan input x tetapi bukan output y</w:t>
+      </w:r>
+      <w:r>
+        <w:rPr>
+          <w:sz w:val="24"/>
+          <w:szCs w:val="24"/>
+          <w:highlight w:val="yellow"/>
+        </w:rPr>
+        <w:t xml:space="preserve">. Ini adalah </w:t>
       </w:r>
       <w:r>
         <w:rPr>
@@ -1080,6 +1113,13 @@
           <w:szCs w:val="24"/>
         </w:rPr>
         <w:t xml:space="preserve"> mencari tahu sendiri apa yang menarik. Atau pola atau struktur apa yang mungkin ada dalam data ini</w:t>
+      </w:r>
+      <w:r>
+        <w:rPr>
+          <w:sz w:val="24"/>
+          <w:szCs w:val="24"/>
+        </w:rPr>
+        <w:t>.</w:t>
       </w:r>
     </w:p>
     <w:p>
@@ -1089,16 +1129,29 @@
         </w:tabs>
         <w:ind w:left="-90"/>
         <w:rPr>
-          <w:b/>
-          <w:bCs/>
-          <w:sz w:val="24"/>
-          <w:szCs w:val="24"/>
-        </w:rPr>
-      </w:pPr>
-      <w:r>
-        <w:rPr>
-          <w:sz w:val="24"/>
-          <w:szCs w:val="24"/>
+          <w:sz w:val="24"/>
+          <w:szCs w:val="24"/>
+        </w:rPr>
+      </w:pPr>
+    </w:p>
+    <w:p>
+      <w:pPr>
+        <w:tabs>
+          <w:tab w:val="left" w:pos="972"/>
+        </w:tabs>
+        <w:ind w:left="-90"/>
+        <w:rPr>
+          <w:b/>
+          <w:bCs/>
+          <w:sz w:val="24"/>
+          <w:szCs w:val="24"/>
+        </w:rPr>
+      </w:pPr>
+      <w:r>
+        <w:rPr>
+          <w:sz w:val="24"/>
+          <w:szCs w:val="24"/>
+          <w:highlight w:val="yellow"/>
         </w:rPr>
         <w:t xml:space="preserve">Jenis </w:t>
       </w:r>
@@ -1106,6 +1159,7 @@
         <w:rPr>
           <w:sz w:val="24"/>
           <w:szCs w:val="24"/>
+          <w:highlight w:val="yellow"/>
         </w:rPr>
         <w:t>pembelajaran tanpa pengawasan (</w:t>
       </w:r>
@@ -1123,6 +1177,7 @@
         <w:rPr>
           <w:sz w:val="24"/>
           <w:szCs w:val="24"/>
+          <w:highlight w:val="yellow"/>
         </w:rPr>
         <w:t xml:space="preserve">) adalah </w:t>
       </w:r>
@@ -1132,8 +1187,39 @@
           <w:bCs/>
           <w:sz w:val="24"/>
           <w:szCs w:val="24"/>
+          <w:highlight w:val="yellow"/>
         </w:rPr>
         <w:t>Clustering (Algoritma Pengelompokan)</w:t>
+      </w:r>
+      <w:r>
+        <w:rPr>
+          <w:b/>
+          <w:bCs/>
+          <w:sz w:val="24"/>
+          <w:szCs w:val="24"/>
+          <w:highlight w:val="yellow"/>
+        </w:rPr>
+        <w:t>, Anomaly Detection</w:t>
+      </w:r>
+      <w:r>
+        <w:rPr>
+          <w:b/>
+          <w:bCs/>
+          <w:sz w:val="24"/>
+          <w:szCs w:val="24"/>
+          <w:highlight w:val="yellow"/>
+        </w:rPr>
+        <w:t xml:space="preserve">, dan </w:t>
+      </w:r>
+      <w:r>
+        <w:rPr>
+          <w:b/>
+          <w:bCs/>
+          <w:sz w:val="24"/>
+          <w:szCs w:val="24"/>
+          <w:highlight w:val="yellow"/>
+        </w:rPr>
+        <w:t>Dimensionality Reduction</w:t>
       </w:r>
     </w:p>
     <w:p>
@@ -1177,16 +1263,84 @@
           <w:sz w:val="24"/>
           <w:szCs w:val="24"/>
         </w:rPr>
+        <w:drawing>
+          <wp:inline distT="0" distB="0" distL="0" distR="0" wp14:anchorId="6C6C1070" wp14:editId="08BF8783">
+            <wp:extent cx="2777490" cy="1803267"/>
+            <wp:effectExtent l="19050" t="19050" r="22860" b="26035"/>
+            <wp:docPr id="2115906764" name="Picture 1"/>
+            <wp:cNvGraphicFramePr>
+              <a:graphicFrameLocks xmlns:a="http://schemas.openxmlformats.org/drawingml/2006/main" noChangeAspect="1"/>
+            </wp:cNvGraphicFramePr>
+            <a:graphic xmlns:a="http://schemas.openxmlformats.org/drawingml/2006/main">
+              <a:graphicData uri="http://schemas.openxmlformats.org/drawingml/2006/picture">
+                <pic:pic xmlns:pic="http://schemas.openxmlformats.org/drawingml/2006/picture">
+                  <pic:nvPicPr>
+                    <pic:cNvPr id="2115906764" name=""/>
+                    <pic:cNvPicPr/>
+                  </pic:nvPicPr>
+                  <pic:blipFill>
+                    <a:blip r:embed="rId8"/>
+                    <a:stretch>
+                      <a:fillRect/>
+                    </a:stretch>
+                  </pic:blipFill>
+                  <pic:spPr>
+                    <a:xfrm>
+                      <a:off x="0" y="0"/>
+                      <a:ext cx="2777490" cy="1803267"/>
+                    </a:xfrm>
+                    <a:prstGeom prst="rect">
+                      <a:avLst/>
+                    </a:prstGeom>
+                    <a:ln>
+                      <a:solidFill>
+                        <a:schemeClr val="tx1"/>
+                      </a:solidFill>
+                    </a:ln>
+                  </pic:spPr>
+                </pic:pic>
+              </a:graphicData>
+            </a:graphic>
+          </wp:inline>
+        </w:drawing>
+      </w:r>
+    </w:p>
+    <w:p>
+      <w:pPr>
+        <w:tabs>
+          <w:tab w:val="left" w:pos="972"/>
+        </w:tabs>
+        <w:ind w:left="-90"/>
+        <w:jc w:val="center"/>
+        <w:rPr>
+          <w:sz w:val="24"/>
+          <w:szCs w:val="24"/>
+        </w:rPr>
+      </w:pPr>
+    </w:p>
+    <w:p>
+      <w:pPr>
+        <w:rPr>
+          <w:sz w:val="24"/>
+          <w:szCs w:val="24"/>
+        </w:rPr>
+      </w:pPr>
+      <w:r>
+        <w:rPr>
+          <w:noProof/>
+          <w:sz w:val="24"/>
+          <w:szCs w:val="24"/>
+        </w:rPr>
         <mc:AlternateContent>
           <mc:Choice Requires="wps">
             <w:drawing>
-              <wp:anchor distT="0" distB="0" distL="114300" distR="114300" simplePos="0" relativeHeight="251661312" behindDoc="0" locked="0" layoutInCell="1" allowOverlap="1" wp14:anchorId="5A436E30" wp14:editId="1C7A3ED7">
+              <wp:anchor distT="0" distB="0" distL="114300" distR="114300" simplePos="0" relativeHeight="251661312" behindDoc="0" locked="0" layoutInCell="1" allowOverlap="1" wp14:anchorId="5A436E30" wp14:editId="6E7D3FD3">
                 <wp:simplePos x="0" y="0"/>
                 <wp:positionH relativeFrom="margin">
                   <wp:align>right</wp:align>
                 </wp:positionH>
                 <wp:positionV relativeFrom="paragraph">
-                  <wp:posOffset>1818640</wp:posOffset>
+                  <wp:posOffset>-524510</wp:posOffset>
                 </wp:positionV>
                 <wp:extent cx="5501640" cy="1394460"/>
                 <wp:effectExtent l="0" t="0" r="22860" b="15240"/>
@@ -1288,7 +1442,7 @@
           </mc:Choice>
           <mc:Fallback>
             <w:pict>
-              <v:rect w14:anchorId="5A436E30" id="_x0000_s1027" style="position:absolute;left:0;text-align:left;margin-left:382pt;margin-top:143.2pt;width:433.2pt;height:109.8pt;z-index:251661312;visibility:visible;mso-wrap-style:square;mso-width-percent:0;mso-height-percent:0;mso-wrap-distance-left:9pt;mso-wrap-distance-top:0;mso-wrap-distance-right:9pt;mso-wrap-distance-bottom:0;mso-position-horizontal:right;mso-position-horizontal-relative:margin;mso-position-vertical:absolute;mso-position-vertical-relative:text;mso-width-percent:0;mso-height-percent:0;mso-width-relative:margin;mso-height-relative:margin;v-text-anchor:top" o:gfxdata="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" fillcolor="#e7e6e6 [3214]" strokecolor="black [3213]" strokeweight="1pt">
+              <v:rect w14:anchorId="5A436E30" id="_x0000_s1027" style="position:absolute;margin-left:382pt;margin-top:-41.3pt;width:433.2pt;height:109.8pt;z-index:251661312;visibility:visible;mso-wrap-style:square;mso-width-percent:0;mso-height-percent:0;mso-wrap-distance-left:9pt;mso-wrap-distance-top:0;mso-wrap-distance-right:9pt;mso-wrap-distance-bottom:0;mso-position-horizontal:right;mso-position-horizontal-relative:margin;mso-position-vertical:absolute;mso-position-vertical-relative:text;mso-width-percent:0;mso-height-percent:0;mso-width-relative:margin;mso-height-relative:margin;v-text-anchor:top" o:gfxdata="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" fillcolor="#e7e6e6 [3214]" strokecolor="black [3213]" strokeweight="1pt">
                 <v:textbox>
                   <w:txbxContent>
                     <w:p>
@@ -1335,52 +1489,239 @@
           </mc:Fallback>
         </mc:AlternateContent>
       </w:r>
-      <w:r>
-        <w:rPr>
-          <w:sz w:val="24"/>
-          <w:szCs w:val="24"/>
-        </w:rPr>
-        <w:drawing>
-          <wp:inline distT="0" distB="0" distL="0" distR="0" wp14:anchorId="03492FAD" wp14:editId="23150214">
-            <wp:extent cx="2777490" cy="1803267"/>
-            <wp:effectExtent l="19050" t="19050" r="22860" b="26035"/>
-            <wp:docPr id="2115906764" name="Picture 1"/>
-            <wp:cNvGraphicFramePr>
-              <a:graphicFrameLocks xmlns:a="http://schemas.openxmlformats.org/drawingml/2006/main" noChangeAspect="1"/>
-            </wp:cNvGraphicFramePr>
-            <a:graphic xmlns:a="http://schemas.openxmlformats.org/drawingml/2006/main">
-              <a:graphicData uri="http://schemas.openxmlformats.org/drawingml/2006/picture">
-                <pic:pic xmlns:pic="http://schemas.openxmlformats.org/drawingml/2006/picture">
-                  <pic:nvPicPr>
-                    <pic:cNvPr id="2115906764" name=""/>
-                    <pic:cNvPicPr/>
-                  </pic:nvPicPr>
-                  <pic:blipFill>
-                    <a:blip r:embed="rId8"/>
-                    <a:stretch>
-                      <a:fillRect/>
-                    </a:stretch>
-                  </pic:blipFill>
-                  <pic:spPr>
-                    <a:xfrm>
-                      <a:off x="0" y="0"/>
-                      <a:ext cx="2786370" cy="1809033"/>
-                    </a:xfrm>
-                    <a:prstGeom prst="rect">
-                      <a:avLst/>
-                    </a:prstGeom>
-                    <a:ln>
-                      <a:solidFill>
-                        <a:schemeClr val="tx1"/>
-                      </a:solidFill>
-                    </a:ln>
-                  </pic:spPr>
-                </pic:pic>
-              </a:graphicData>
-            </a:graphic>
-          </wp:inline>
-        </w:drawing>
-      </w:r>
+    </w:p>
+    <w:p>
+      <w:pPr>
+        <w:rPr>
+          <w:sz w:val="24"/>
+          <w:szCs w:val="24"/>
+        </w:rPr>
+      </w:pPr>
+    </w:p>
+    <w:p>
+      <w:pPr>
+        <w:rPr>
+          <w:sz w:val="24"/>
+          <w:szCs w:val="24"/>
+        </w:rPr>
+      </w:pPr>
+    </w:p>
+    <w:p>
+      <w:pPr>
+        <w:rPr>
+          <w:sz w:val="24"/>
+          <w:szCs w:val="24"/>
+        </w:rPr>
+      </w:pPr>
+    </w:p>
+    <w:p>
+      <w:pPr>
+        <w:jc w:val="both"/>
+        <w:rPr>
+          <w:sz w:val="24"/>
+          <w:szCs w:val="24"/>
+        </w:rPr>
+      </w:pPr>
+      <w:r>
+        <w:rPr>
+          <w:b/>
+          <w:bCs/>
+          <w:sz w:val="24"/>
+          <w:szCs w:val="24"/>
+          <w:highlight w:val="yellow"/>
+        </w:rPr>
+        <w:t>algoritma Clustering (pengelompokan)</w:t>
+      </w:r>
+      <w:r>
+        <w:rPr>
+          <w:sz w:val="24"/>
+          <w:szCs w:val="24"/>
+          <w:highlight w:val="yellow"/>
+        </w:rPr>
+        <w:t xml:space="preserve"> Yang merupakan jenis algoritma pembelajaran tanpa pengawasan, ini mengambil data tanpa label dan mencoba mengelompokkannya secara otomatis ke dalam kelompok.</w:t>
+      </w:r>
+    </w:p>
+    <w:p>
+      <w:pPr>
+        <w:jc w:val="both"/>
+        <w:rPr>
+          <w:sz w:val="24"/>
+          <w:szCs w:val="24"/>
+        </w:rPr>
+      </w:pPr>
+    </w:p>
+    <w:p>
+      <w:pPr>
+        <w:jc w:val="both"/>
+        <w:rPr>
+          <w:sz w:val="24"/>
+          <w:szCs w:val="24"/>
+        </w:rPr>
+      </w:pPr>
+      <w:r>
+        <w:rPr>
+          <w:b/>
+          <w:bCs/>
+          <w:sz w:val="24"/>
+          <w:szCs w:val="24"/>
+          <w:highlight w:val="yellow"/>
+        </w:rPr>
+        <w:t>Annomaly Detection</w:t>
+      </w:r>
+      <w:r>
+        <w:rPr>
+          <w:sz w:val="24"/>
+          <w:szCs w:val="24"/>
+          <w:highlight w:val="yellow"/>
+        </w:rPr>
+        <w:t xml:space="preserve"> digunakan untuk mendeteksi peristiwa yang tidak biasa,</w:t>
+      </w:r>
+      <w:r>
+        <w:rPr>
+          <w:sz w:val="24"/>
+          <w:szCs w:val="24"/>
+        </w:rPr>
+        <w:t xml:space="preserve"> seperti </w:t>
+      </w:r>
+      <w:r>
+        <w:rPr>
+          <w:sz w:val="24"/>
+          <w:szCs w:val="24"/>
+        </w:rPr>
+        <w:t>deteksi penipuan dalam sistem keuangan, di mana peristiwa yang tidak biasa, transaksi yang tidak biasa bisa menjadi tanda penipuan dan untuk banyak aplikasi lainnya</w:t>
+      </w:r>
+      <w:r>
+        <w:rPr>
+          <w:sz w:val="24"/>
+          <w:szCs w:val="24"/>
+        </w:rPr>
+        <w:t xml:space="preserve"> </w:t>
+      </w:r>
+    </w:p>
+    <w:p>
+      <w:pPr>
+        <w:jc w:val="both"/>
+        <w:rPr>
+          <w:sz w:val="24"/>
+          <w:szCs w:val="24"/>
+        </w:rPr>
+      </w:pPr>
+      <w:r>
+        <w:rPr>
+          <w:b/>
+          <w:bCs/>
+          <w:sz w:val="24"/>
+          <w:szCs w:val="24"/>
+          <w:highlight w:val="yellow"/>
+        </w:rPr>
+        <w:t>Dimensionality Reduction</w:t>
+      </w:r>
+      <w:r>
+        <w:rPr>
+          <w:sz w:val="24"/>
+          <w:szCs w:val="24"/>
+          <w:highlight w:val="yellow"/>
+        </w:rPr>
+        <w:t xml:space="preserve"> Ini memungkinkan Anda mengambil kumpulan data besar dan hampir secara ajaib mengompresnya ke kumpulan data yang jauh lebih kecil sambil kehilangan informasi sesedikit mungkin.</w:t>
+      </w:r>
+    </w:p>
+    <w:p>
+      <w:pPr>
+        <w:jc w:val="both"/>
+        <w:rPr>
+          <w:sz w:val="24"/>
+          <w:szCs w:val="24"/>
+          <w:u w:val="single"/>
+        </w:rPr>
+      </w:pPr>
+      <w:r>
+        <w:rPr>
+          <w:sz w:val="24"/>
+          <w:szCs w:val="24"/>
+          <w:u w:val="single"/>
+        </w:rPr>
+        <w:t xml:space="preserve">Contoh </w:t>
+      </w:r>
+      <w:r>
+        <w:rPr>
+          <w:sz w:val="24"/>
+          <w:szCs w:val="24"/>
+          <w:u w:val="single"/>
+        </w:rPr>
+        <w:t>yang menggunakan alogritma usupervised Learning :</w:t>
+      </w:r>
+    </w:p>
+    <w:p>
+      <w:pPr>
+        <w:pStyle w:val="ListParagraph"/>
+        <w:numPr>
+          <w:ilvl w:val="0"/>
+          <w:numId w:val="3"/>
+        </w:numPr>
+        <w:jc w:val="both"/>
+        <w:rPr>
+          <w:sz w:val="24"/>
+          <w:szCs w:val="24"/>
+        </w:rPr>
+      </w:pPr>
+      <w:r>
+        <w:rPr>
+          <w:sz w:val="24"/>
+          <w:szCs w:val="24"/>
+        </w:rPr>
+        <w:t>Diberikan sekumpulan artikel berita yang ditemukan di web, kelompokkan artikel-artikel tersebut ke dalam kumpulan artikel tentang berita yang sama.</w:t>
+      </w:r>
+      <w:r>
+        <w:rPr>
+          <w:sz w:val="24"/>
+          <w:szCs w:val="24"/>
+        </w:rPr>
+        <w:t xml:space="preserve"> (clustering)</w:t>
+      </w:r>
+    </w:p>
+    <w:p>
+      <w:pPr>
+        <w:pStyle w:val="ListParagraph"/>
+        <w:numPr>
+          <w:ilvl w:val="0"/>
+          <w:numId w:val="3"/>
+        </w:numPr>
+        <w:jc w:val="both"/>
+        <w:rPr>
+          <w:sz w:val="24"/>
+          <w:szCs w:val="24"/>
+        </w:rPr>
+      </w:pPr>
+      <w:r>
+        <w:rPr>
+          <w:sz w:val="24"/>
+          <w:szCs w:val="24"/>
+        </w:rPr>
+        <w:t>Dengan database data pelanggan, secara otomatis menemukan segmen pasar dan mengelompokkan pelanggan ke dalam segmen pasar yang berbeda.</w:t>
+      </w:r>
+      <w:r>
+        <w:rPr>
+          <w:sz w:val="24"/>
+          <w:szCs w:val="24"/>
+        </w:rPr>
+        <w:t xml:space="preserve"> (clustering</w:t>
+      </w:r>
+      <w:r>
+        <w:rPr>
+          <w:sz w:val="24"/>
+          <w:szCs w:val="24"/>
+        </w:rPr>
+        <w:t>)</w:t>
+      </w:r>
+    </w:p>
+    <w:p>
+      <w:pPr>
+        <w:jc w:val="both"/>
+        <w:rPr>
+          <w:sz w:val="24"/>
+          <w:szCs w:val="24"/>
+        </w:rPr>
+      </w:pPr>
     </w:p>
     <w:p>
       <w:pPr>
@@ -1396,6 +1737,35 @@
         </w:rPr>
         <w:br w:type="page"/>
       </w:r>
+    </w:p>
+    <w:p>
+      <w:pPr>
+        <w:jc w:val="center"/>
+        <w:rPr>
+          <w:b/>
+          <w:bCs/>
+          <w:sz w:val="28"/>
+          <w:szCs w:val="28"/>
+        </w:rPr>
+      </w:pPr>
+      <w:r>
+        <w:rPr>
+          <w:b/>
+          <w:bCs/>
+          <w:sz w:val="28"/>
+          <w:szCs w:val="28"/>
+        </w:rPr>
+        <w:lastRenderedPageBreak/>
+        <w:t>MODEL LINEAR REGRESSION</w:t>
+      </w:r>
+    </w:p>
+    <w:p>
+      <w:pPr>
+        <w:rPr>
+          <w:sz w:val="24"/>
+          <w:szCs w:val="24"/>
+        </w:rPr>
+      </w:pPr>
     </w:p>
     <w:p>
       <w:pPr>
@@ -1408,71 +1778,6 @@
           <w:szCs w:val="24"/>
         </w:rPr>
       </w:pPr>
-      <w:r>
-        <w:rPr>
-          <w:b/>
-          <w:bCs/>
-          <w:sz w:val="24"/>
-          <w:szCs w:val="24"/>
-          <w:highlight w:val="yellow"/>
-        </w:rPr>
-        <w:lastRenderedPageBreak/>
-        <w:t xml:space="preserve">algoritma </w:t>
-      </w:r>
-      <w:r>
-        <w:rPr>
-          <w:b/>
-          <w:bCs/>
-          <w:sz w:val="24"/>
-          <w:szCs w:val="24"/>
-          <w:highlight w:val="yellow"/>
-        </w:rPr>
-        <w:t>Clustering (</w:t>
-      </w:r>
-      <w:r>
-        <w:rPr>
-          <w:b/>
-          <w:bCs/>
-          <w:sz w:val="24"/>
-          <w:szCs w:val="24"/>
-          <w:highlight w:val="yellow"/>
-        </w:rPr>
-        <w:t>pengelompokan</w:t>
-      </w:r>
-      <w:r>
-        <w:rPr>
-          <w:b/>
-          <w:bCs/>
-          <w:sz w:val="24"/>
-          <w:szCs w:val="24"/>
-          <w:highlight w:val="yellow"/>
-        </w:rPr>
-        <w:t>)</w:t>
-      </w:r>
-      <w:r>
-        <w:rPr>
-          <w:sz w:val="24"/>
-          <w:szCs w:val="24"/>
-          <w:highlight w:val="yellow"/>
-        </w:rPr>
-        <w:t xml:space="preserve"> Yang merupakan jenis algoritma pembelajaran tanpa pengawasan,</w:t>
-      </w:r>
-      <w:r>
-        <w:rPr>
-          <w:sz w:val="24"/>
-          <w:szCs w:val="24"/>
-          <w:highlight w:val="yellow"/>
-        </w:rPr>
-        <w:t xml:space="preserve"> ini</w:t>
-      </w:r>
-      <w:r>
-        <w:rPr>
-          <w:sz w:val="24"/>
-          <w:szCs w:val="24"/>
-          <w:highlight w:val="yellow"/>
-        </w:rPr>
-        <w:t xml:space="preserve"> mengambil data tanpa label dan mencoba mengelompokkannya secara otomatis ke dalam kelompok.</w:t>
-      </w:r>
     </w:p>
     <w:p>
       <w:pPr>
@@ -1480,7 +1785,6 @@
           <w:tab w:val="left" w:pos="972"/>
         </w:tabs>
         <w:ind w:left="-90"/>
-        <w:jc w:val="center"/>
         <w:rPr>
           <w:sz w:val="24"/>
           <w:szCs w:val="24"/>
@@ -1502,7 +1806,7 @@
   <w:abstractNum w:abstractNumId="0" w15:restartNumberingAfterBreak="0">
     <w:nsid w:val="0E741ADE"/>
     <w:multiLevelType w:val="hybridMultilevel"/>
-    <w:tmpl w:val="22CA209C"/>
+    <w:tmpl w:val="4E765822"/>
     <w:lvl w:ilvl="0" w:tplc="3809000F">
       <w:start w:val="1"/>
       <w:numFmt w:val="decimal"/>
@@ -1588,8 +1892,192 @@
       </w:pPr>
     </w:lvl>
   </w:abstractNum>
+  <w:abstractNum w:abstractNumId="1" w15:restartNumberingAfterBreak="0">
+    <w:nsid w:val="1C9122EC"/>
+    <w:multiLevelType w:val="hybridMultilevel"/>
+    <w:tmpl w:val="C3263AF4"/>
+    <w:lvl w:ilvl="0" w:tplc="3809000F">
+      <w:start w:val="1"/>
+      <w:numFmt w:val="decimal"/>
+      <w:lvlText w:val="%1."/>
+      <w:lvlJc w:val="left"/>
+      <w:pPr>
+        <w:ind w:left="720" w:hanging="360"/>
+      </w:pPr>
+      <w:rPr>
+        <w:rFonts w:hint="default"/>
+      </w:rPr>
+    </w:lvl>
+    <w:lvl w:ilvl="1" w:tplc="38090019" w:tentative="1">
+      <w:start w:val="1"/>
+      <w:numFmt w:val="lowerLetter"/>
+      <w:lvlText w:val="%2."/>
+      <w:lvlJc w:val="left"/>
+      <w:pPr>
+        <w:ind w:left="1440" w:hanging="360"/>
+      </w:pPr>
+    </w:lvl>
+    <w:lvl w:ilvl="2" w:tplc="3809001B" w:tentative="1">
+      <w:start w:val="1"/>
+      <w:numFmt w:val="lowerRoman"/>
+      <w:lvlText w:val="%3."/>
+      <w:lvlJc w:val="right"/>
+      <w:pPr>
+        <w:ind w:left="2160" w:hanging="180"/>
+      </w:pPr>
+    </w:lvl>
+    <w:lvl w:ilvl="3" w:tplc="3809000F" w:tentative="1">
+      <w:start w:val="1"/>
+      <w:numFmt w:val="decimal"/>
+      <w:lvlText w:val="%4."/>
+      <w:lvlJc w:val="left"/>
+      <w:pPr>
+        <w:ind w:left="2880" w:hanging="360"/>
+      </w:pPr>
+    </w:lvl>
+    <w:lvl w:ilvl="4" w:tplc="38090019" w:tentative="1">
+      <w:start w:val="1"/>
+      <w:numFmt w:val="lowerLetter"/>
+      <w:lvlText w:val="%5."/>
+      <w:lvlJc w:val="left"/>
+      <w:pPr>
+        <w:ind w:left="3600" w:hanging="360"/>
+      </w:pPr>
+    </w:lvl>
+    <w:lvl w:ilvl="5" w:tplc="3809001B" w:tentative="1">
+      <w:start w:val="1"/>
+      <w:numFmt w:val="lowerRoman"/>
+      <w:lvlText w:val="%6."/>
+      <w:lvlJc w:val="right"/>
+      <w:pPr>
+        <w:ind w:left="4320" w:hanging="180"/>
+      </w:pPr>
+    </w:lvl>
+    <w:lvl w:ilvl="6" w:tplc="3809000F" w:tentative="1">
+      <w:start w:val="1"/>
+      <w:numFmt w:val="decimal"/>
+      <w:lvlText w:val="%7."/>
+      <w:lvlJc w:val="left"/>
+      <w:pPr>
+        <w:ind w:left="5040" w:hanging="360"/>
+      </w:pPr>
+    </w:lvl>
+    <w:lvl w:ilvl="7" w:tplc="38090019" w:tentative="1">
+      <w:start w:val="1"/>
+      <w:numFmt w:val="lowerLetter"/>
+      <w:lvlText w:val="%8."/>
+      <w:lvlJc w:val="left"/>
+      <w:pPr>
+        <w:ind w:left="5760" w:hanging="360"/>
+      </w:pPr>
+    </w:lvl>
+    <w:lvl w:ilvl="8" w:tplc="3809001B" w:tentative="1">
+      <w:start w:val="1"/>
+      <w:numFmt w:val="lowerRoman"/>
+      <w:lvlText w:val="%9."/>
+      <w:lvlJc w:val="right"/>
+      <w:pPr>
+        <w:ind w:left="6480" w:hanging="180"/>
+      </w:pPr>
+    </w:lvl>
+  </w:abstractNum>
+  <w:abstractNum w:abstractNumId="2" w15:restartNumberingAfterBreak="0">
+    <w:nsid w:val="367A265B"/>
+    <w:multiLevelType w:val="hybridMultilevel"/>
+    <w:tmpl w:val="F10AA528"/>
+    <w:lvl w:ilvl="0" w:tplc="3809000F">
+      <w:start w:val="1"/>
+      <w:numFmt w:val="decimal"/>
+      <w:lvlText w:val="%1."/>
+      <w:lvlJc w:val="left"/>
+      <w:pPr>
+        <w:ind w:left="720" w:hanging="360"/>
+      </w:pPr>
+      <w:rPr>
+        <w:rFonts w:hint="default"/>
+      </w:rPr>
+    </w:lvl>
+    <w:lvl w:ilvl="1" w:tplc="38090019" w:tentative="1">
+      <w:start w:val="1"/>
+      <w:numFmt w:val="lowerLetter"/>
+      <w:lvlText w:val="%2."/>
+      <w:lvlJc w:val="left"/>
+      <w:pPr>
+        <w:ind w:left="1440" w:hanging="360"/>
+      </w:pPr>
+    </w:lvl>
+    <w:lvl w:ilvl="2" w:tplc="3809001B" w:tentative="1">
+      <w:start w:val="1"/>
+      <w:numFmt w:val="lowerRoman"/>
+      <w:lvlText w:val="%3."/>
+      <w:lvlJc w:val="right"/>
+      <w:pPr>
+        <w:ind w:left="2160" w:hanging="180"/>
+      </w:pPr>
+    </w:lvl>
+    <w:lvl w:ilvl="3" w:tplc="3809000F" w:tentative="1">
+      <w:start w:val="1"/>
+      <w:numFmt w:val="decimal"/>
+      <w:lvlText w:val="%4."/>
+      <w:lvlJc w:val="left"/>
+      <w:pPr>
+        <w:ind w:left="2880" w:hanging="360"/>
+      </w:pPr>
+    </w:lvl>
+    <w:lvl w:ilvl="4" w:tplc="38090019" w:tentative="1">
+      <w:start w:val="1"/>
+      <w:numFmt w:val="lowerLetter"/>
+      <w:lvlText w:val="%5."/>
+      <w:lvlJc w:val="left"/>
+      <w:pPr>
+        <w:ind w:left="3600" w:hanging="360"/>
+      </w:pPr>
+    </w:lvl>
+    <w:lvl w:ilvl="5" w:tplc="3809001B" w:tentative="1">
+      <w:start w:val="1"/>
+      <w:numFmt w:val="lowerRoman"/>
+      <w:lvlText w:val="%6."/>
+      <w:lvlJc w:val="right"/>
+      <w:pPr>
+        <w:ind w:left="4320" w:hanging="180"/>
+      </w:pPr>
+    </w:lvl>
+    <w:lvl w:ilvl="6" w:tplc="3809000F" w:tentative="1">
+      <w:start w:val="1"/>
+      <w:numFmt w:val="decimal"/>
+      <w:lvlText w:val="%7."/>
+      <w:lvlJc w:val="left"/>
+      <w:pPr>
+        <w:ind w:left="5040" w:hanging="360"/>
+      </w:pPr>
+    </w:lvl>
+    <w:lvl w:ilvl="7" w:tplc="38090019" w:tentative="1">
+      <w:start w:val="1"/>
+      <w:numFmt w:val="lowerLetter"/>
+      <w:lvlText w:val="%8."/>
+      <w:lvlJc w:val="left"/>
+      <w:pPr>
+        <w:ind w:left="5760" w:hanging="360"/>
+      </w:pPr>
+    </w:lvl>
+    <w:lvl w:ilvl="8" w:tplc="3809001B" w:tentative="1">
+      <w:start w:val="1"/>
+      <w:numFmt w:val="lowerRoman"/>
+      <w:lvlText w:val="%9."/>
+      <w:lvlJc w:val="right"/>
+      <w:pPr>
+        <w:ind w:left="6480" w:hanging="180"/>
+      </w:pPr>
+    </w:lvl>
+  </w:abstractNum>
   <w:num w:numId="1" w16cid:durableId="833838733">
     <w:abstractNumId w:val="0"/>
+  </w:num>
+  <w:num w:numId="2" w16cid:durableId="737483403">
+    <w:abstractNumId w:val="2"/>
+  </w:num>
+  <w:num w:numId="3" w16cid:durableId="1972133052">
+    <w:abstractNumId w:val="1"/>
   </w:num>
 </w:numbering>
 </file>

</xml_diff>

<commit_message>
update catatan dan membuat file untuk menyimpan contoh jupiter notebook
</commit_message>
<xml_diff>
--- a/1. Supervised Machine Learning Regression and Classification/W1. Introduction to Machine Learning/W1 Catatan Introduction to Machine Learning.docx
+++ b/1. Supervised Machine Learning Regression and Classification/W1. Introduction to Machine Learning/W1 Catatan Introduction to Machine Learning.docx
@@ -1209,17 +1209,7 @@
           <w:szCs w:val="24"/>
           <w:highlight w:val="yellow"/>
         </w:rPr>
-        <w:t xml:space="preserve">, dan </w:t>
-      </w:r>
-      <w:r>
-        <w:rPr>
-          <w:b/>
-          <w:bCs/>
-          <w:sz w:val="24"/>
-          <w:szCs w:val="24"/>
-          <w:highlight w:val="yellow"/>
-        </w:rPr>
-        <w:t>Dimensionality Reduction</w:t>
+        <w:t>, dan Dimensionality Reduction</w:t>
       </w:r>
     </w:p>
     <w:p>
@@ -1766,6 +1756,32 @@
           <w:szCs w:val="24"/>
         </w:rPr>
       </w:pPr>
+    </w:p>
+    <w:p>
+      <w:pPr>
+        <w:rPr>
+          <w:sz w:val="24"/>
+          <w:szCs w:val="24"/>
+        </w:rPr>
+      </w:pPr>
+      <w:r>
+        <w:rPr>
+          <w:sz w:val="24"/>
+          <w:szCs w:val="24"/>
+          <w:highlight w:val="yellow"/>
+        </w:rPr>
+        <w:t xml:space="preserve">Dataset yang digunakan untuk melatih model disebut </w:t>
+      </w:r>
+      <w:r>
+        <w:rPr>
+          <w:b/>
+          <w:bCs/>
+          <w:sz w:val="24"/>
+          <w:szCs w:val="24"/>
+          <w:highlight w:val="yellow"/>
+        </w:rPr>
+        <w:t>set pelatihan</w:t>
+      </w:r>
     </w:p>
     <w:p>
       <w:pPr>

</xml_diff>